<commit_message>
Updated poodle report and slides
</commit_message>
<xml_diff>
--- a/Padding Attacks Project Report.docx
+++ b/Padding Attacks Project Report.docx
@@ -19,17 +19,30 @@
         </w:tabs>
       </w:pPr>
       <w:r>
-        <w:t>Mohit Jangid, Eric Lewantowicz, Joseph Shaffer</w:t>
-      </w:r>
-    </w:p>
-    <w:p>
-      <w:pPr>
-        <w:tabs>
-          <w:tab w:val="left" w:pos="450"/>
-        </w:tabs>
-      </w:pPr>
-      <w:r>
-        <w:t>CSE 5473</w:t>
+        <w:t xml:space="preserve">Mohit </w:t>
+      </w:r>
+      <w:proofErr w:type="spellStart"/>
+      <w:r>
+        <w:t>Jangid</w:t>
+      </w:r>
+      <w:proofErr w:type="spellEnd"/>
+      <w:r>
+        <w:t>, Eric Lewantowicz, Joseph Shaffer</w:t>
+      </w:r>
+    </w:p>
+    <w:p>
+      <w:pPr>
+        <w:tabs>
+          <w:tab w:val="left" w:pos="450"/>
+        </w:tabs>
+      </w:pPr>
+      <w:proofErr w:type="spellStart"/>
+      <w:r>
+        <w:t>CSE</w:t>
+      </w:r>
+      <w:proofErr w:type="spellEnd"/>
+      <w:r>
+        <w:t xml:space="preserve"> 5473</w:t>
       </w:r>
     </w:p>
     <w:p>
@@ -62,12 +75,28 @@
           <w:b/>
         </w:rPr>
       </w:pPr>
+      <w:proofErr w:type="spellStart"/>
       <w:r>
         <w:rPr>
           <w:b/>
           <w:sz w:val="28"/>
         </w:rPr>
-        <w:t>POODLE and Bleichenbarcher Padding Attacks</w:t>
+        <w:t>Bleichenbarcher</w:t>
+      </w:r>
+      <w:proofErr w:type="spellEnd"/>
+      <w:r>
+        <w:rPr>
+          <w:b/>
+          <w:sz w:val="28"/>
+        </w:rPr>
+        <w:t xml:space="preserve"> and POODLE SSLv3</w:t>
+      </w:r>
+      <w:r>
+        <w:rPr>
+          <w:b/>
+          <w:sz w:val="28"/>
+        </w:rPr>
+        <w:t xml:space="preserve"> Padding Attacks</w:t>
       </w:r>
     </w:p>
     <w:p>
@@ -85,6 +114,7 @@
         <w:tabs>
           <w:tab w:val="left" w:pos="450"/>
         </w:tabs>
+        <w:jc w:val="center"/>
         <w:rPr>
           <w:b/>
         </w:rPr>
@@ -110,7 +140,16 @@
         </w:tabs>
       </w:pPr>
       <w:r>
-        <w:t>Outcomes:</w:t>
+        <w:rPr>
+          <w:b/>
+        </w:rPr>
+        <w:t>Goal</w:t>
+      </w:r>
+      <w:r>
+        <w:rPr>
+          <w:b/>
+        </w:rPr>
+        <w:t>s</w:t>
       </w:r>
     </w:p>
     <w:p>
@@ -125,7 +164,13 @@
         </w:tabs>
       </w:pPr>
       <w:r>
-        <w:t>Learn the vulnerabilities of SSLv3 encryption and padding protocol and implement the protocol in a realistic manner with a Client and Server communicating over TCP stream sockets.</w:t>
+        <w:t xml:space="preserve">Learn the vulnerabilities of SSLv3 encryption </w:t>
+      </w:r>
+      <w:r>
+        <w:t>scheme</w:t>
+      </w:r>
+      <w:r>
+        <w:t xml:space="preserve"> and the details of the POODLE attack.</w:t>
       </w:r>
     </w:p>
     <w:p>
@@ -140,7 +185,45 @@
         </w:tabs>
       </w:pPr>
       <w:r>
-        <w:t>Learn the POODLE attack and implement it against our Client/Server SSLv3 implementation.</w:t>
+        <w:t>I</w:t>
+      </w:r>
+      <w:r>
+        <w:t xml:space="preserve">mplement </w:t>
+      </w:r>
+      <w:r>
+        <w:t>the SSLv3 protocol at a low-level from scratch</w:t>
+      </w:r>
+      <w:r>
+        <w:t xml:space="preserve"> </w:t>
+      </w:r>
+      <w:r>
+        <w:t xml:space="preserve">in Python 2.7 </w:t>
+      </w:r>
+      <w:r>
+        <w:t>with</w:t>
+      </w:r>
+      <w:r>
+        <w:t xml:space="preserve"> the</w:t>
+      </w:r>
+      <w:r>
+        <w:t xml:space="preserve"> </w:t>
+      </w:r>
+      <w:proofErr w:type="spellStart"/>
+      <w:r>
+        <w:t>Pycrypto</w:t>
+      </w:r>
+      <w:proofErr w:type="spellEnd"/>
+      <w:r>
+        <w:t xml:space="preserve"> module, with combined </w:t>
+      </w:r>
+      <w:r>
+        <w:t>Client</w:t>
+      </w:r>
+      <w:r>
+        <w:t>/Attacker communicating with Server Oracle over</w:t>
+      </w:r>
+      <w:r>
+        <w:t xml:space="preserve"> TCP stream sockets.</w:t>
       </w:r>
     </w:p>
     <w:p>
@@ -155,7 +238,7 @@
         </w:tabs>
       </w:pPr>
       <w:r>
-        <w:t>Consider possible defenses approaches and implement a defense against a POODLE attack.</w:t>
+        <w:t>Write a GUI from scratch using Curses shell graphics module in order to provide an effective visualization of the attack simulation.</w:t>
       </w:r>
     </w:p>
     <w:p>
@@ -170,25 +253,25 @@
         </w:tabs>
       </w:pPr>
       <w:r>
-        <w:t>Make a visually informative simulation that will help convey the vulnerabilities of SSLv3, the steps of the POODLE attack, and the steps of the proposed defense to the rest of the class.</w:t>
-      </w:r>
-    </w:p>
-    <w:p>
-      <w:pPr>
-        <w:tabs>
-          <w:tab w:val="left" w:pos="450"/>
-        </w:tabs>
-      </w:pPr>
-    </w:p>
-    <w:p>
-      <w:pPr>
-        <w:tabs>
-          <w:tab w:val="left" w:pos="450"/>
-        </w:tabs>
-      </w:pPr>
-      <w:r>
-        <w:t>- POODLE: Padding Oracle On Downgraded Legacy Encryption</w:t>
-      </w:r>
+        <w:t>Consider possible defensive</w:t>
+      </w:r>
+      <w:r>
+        <w:t xml:space="preserve"> approaches and implement a defense against a POODLE attack.</w:t>
+      </w:r>
+    </w:p>
+    <w:p>
+      <w:pPr>
+        <w:tabs>
+          <w:tab w:val="left" w:pos="450"/>
+        </w:tabs>
+      </w:pPr>
+    </w:p>
+    <w:p>
+      <w:pPr>
+        <w:tabs>
+          <w:tab w:val="left" w:pos="450"/>
+        </w:tabs>
+      </w:pPr>
     </w:p>
     <w:p>
       <w:pPr>
@@ -198,62 +281,40 @@
       </w:pPr>
       <w:r>
         <w:tab/>
-        <w:t xml:space="preserve">- a variant of </w:t>
-      </w:r>
-      <w:r>
-        <w:rPr>
-          <w:highlight w:val="yellow"/>
-        </w:rPr>
-        <w:t>BEAST</w:t>
-      </w:r>
-      <w:r>
-        <w:t xml:space="preserve"> </w:t>
-      </w:r>
-      <w:r>
-        <w:t>attack</w:t>
-      </w:r>
-    </w:p>
-    <w:p>
-      <w:pPr>
-        <w:tabs>
-          <w:tab w:val="left" w:pos="450"/>
-        </w:tabs>
-      </w:pPr>
-      <w:r>
-        <w:t>- Attack takes advantage of vulnerability of SSL version 3.0</w:t>
-      </w:r>
-      <w:r>
-        <w:t xml:space="preserve"> with CBC-mode</w:t>
-      </w:r>
-    </w:p>
-    <w:p>
-      <w:pPr>
-        <w:tabs>
-          <w:tab w:val="left" w:pos="450"/>
-        </w:tabs>
-      </w:pPr>
-      <w:r>
-        <w:t>- Discovered Sep 2014 by Google Security team</w:t>
-      </w:r>
-    </w:p>
-    <w:p>
-      <w:pPr>
-        <w:tabs>
-          <w:tab w:val="left" w:pos="450"/>
-        </w:tabs>
-      </w:pPr>
-      <w:r>
-        <w:t>- SSL 3.0 created 20 years ago, but still commonly supported by browsers</w:t>
-      </w:r>
-    </w:p>
-    <w:p>
-      <w:pPr>
-        <w:tabs>
-          <w:tab w:val="left" w:pos="450"/>
-        </w:tabs>
-      </w:pPr>
-      <w:r>
-        <w:t>- If issues connecting with current TLS protocols, browsers would fallback to older protocol versions such as SSL3.</w:t>
+        <w:t xml:space="preserve">The </w:t>
+      </w:r>
+      <w:r>
+        <w:t>Padding Oracle On Downgraded Legacy Encryption</w:t>
+      </w:r>
+      <w:r>
+        <w:t xml:space="preserve"> attack was discovered by a Google Security team in 2014.  It is a man-in-the-middle attack on the (at the time) deprec</w:t>
+      </w:r>
+      <w:r>
+        <w:t>ated but still supported SSLv3</w:t>
+      </w:r>
+      <w:r>
+        <w:t xml:space="preserve"> encryption scheme</w:t>
+      </w:r>
+      <w:r>
+        <w:t xml:space="preserve"> using block CBC mode</w:t>
+      </w:r>
+      <w:r>
+        <w:t>.  Because many servers still supported SSLv3 in order to support legacy applications and browsers still employing it, an attacker could execute a “downgrade dance” to cause a browser an</w:t>
+      </w:r>
+      <w:r>
+        <w:t>d server to fallback to an SSLv3</w:t>
+      </w:r>
+      <w:r>
+        <w:t xml:space="preserve"> encryption scheme.  Using elements from the BEAST attack (see references), an attacker can inject an HTTPS request generator into a victim client’s browser using JavaScript injection from a complicit HTTP website.  The attacker could then use the request generator to fashion plaintext messages</w:t>
+      </w:r>
+      <w:r>
+        <w:t>,</w:t>
+      </w:r>
+      <w:r>
+        <w:t xml:space="preserve"> that combined with </w:t>
+      </w:r>
+      <w:r>
+        <w:t>a secret cookie, would be encrypted with SSLv3 and then sent to an HTTPS server.  The attacker intercepts the encrypted traffic, moves the ciphertext block containing the secret cookie to the end of the message, replacing a full block of padding, and then forwards the modified encrypted message to the server.  The server acts as an oracle and disconnects the session if the padding or MAC is incorrect, and accepts the message if the padding is correct.  This process allows the attacker to decrypt the contents of the message, i.e. the cookie, byte by byte.</w:t>
       </w:r>
     </w:p>
     <w:p>
@@ -264,428 +325,173 @@
       </w:pPr>
       <w:r>
         <w:tab/>
-        <w:t>- one instigation method: MitM</w:t>
-      </w:r>
-      <w:r>
-        <w:t xml:space="preserve"> attacker causes connection fai</w:t>
-      </w:r>
-      <w:r>
-        <w:t>l</w:t>
-      </w:r>
-      <w:r>
-        <w:t>u</w:t>
-      </w:r>
-      <w:r>
-        <w:t>res, triggering</w:t>
-      </w:r>
-      <w:r>
-        <w:t xml:space="preserve"> client and server to fallback to SSL3 </w:t>
-      </w:r>
-    </w:p>
-    <w:p>
-      <w:pPr>
-        <w:tabs>
-          <w:tab w:val="left" w:pos="450"/>
-        </w:tabs>
-      </w:pPr>
-      <w:r>
-        <w:tab/>
-        <w:t xml:space="preserve">   </w:t>
-      </w:r>
-      <w:r>
-        <w:t>connection, then execute POODLEattack</w:t>
-      </w:r>
-    </w:p>
-    <w:p>
-      <w:pPr>
-        <w:tabs>
-          <w:tab w:val="left" w:pos="450"/>
-        </w:tabs>
-      </w:pPr>
-      <w:r>
-        <w:t>- Initial mitigation:</w:t>
-      </w:r>
-    </w:p>
-    <w:p>
-      <w:pPr>
-        <w:tabs>
-          <w:tab w:val="left" w:pos="450"/>
-        </w:tabs>
-      </w:pPr>
-      <w:r>
-        <w:tab/>
-        <w:t>-- introduce TLS_FALLBACK_SCSV</w:t>
-      </w:r>
-      <w:r>
-        <w:t xml:space="preserve"> to list of client supported cipher suites.  This alerts a server to check if a client</w:t>
-      </w:r>
-    </w:p>
-    <w:p>
-      <w:pPr>
-        <w:tabs>
-          <w:tab w:val="left" w:pos="450"/>
-        </w:tabs>
-      </w:pPr>
-      <w:r>
-        <w:tab/>
-        <w:t xml:space="preserve">    controlled by a MitM attempts to negotiate a lower cipher suite than both client and server support, generating</w:t>
-      </w:r>
-    </w:p>
-    <w:p>
-      <w:pPr>
-        <w:tabs>
-          <w:tab w:val="left" w:pos="450"/>
-        </w:tabs>
-      </w:pPr>
-      <w:r>
-        <w:t xml:space="preserve">  </w:t>
-      </w:r>
-      <w:r>
-        <w:tab/>
-        <w:t xml:space="preserve">    an inappropriate_fallback alert, a fatal error that will terminate the SSL connection.</w:t>
-      </w:r>
-    </w:p>
-    <w:p>
-      <w:pPr>
-        <w:tabs>
-          <w:tab w:val="left" w:pos="450"/>
-        </w:tabs>
-      </w:pPr>
-      <w:r>
-        <w:t>- Solution: disable SSL 3.0 support altogether in all browsers</w:t>
-      </w:r>
-    </w:p>
-    <w:p>
-      <w:pPr>
-        <w:tabs>
-          <w:tab w:val="left" w:pos="450"/>
-        </w:tabs>
-      </w:pPr>
-      <w:r>
-        <w:tab/>
-        <w:t>-- or disabling CBC-mode to support only RC4 stream cipher mode (Google also disabled RC4)</w:t>
-      </w:r>
-    </w:p>
-    <w:p>
-      <w:pPr>
-        <w:tabs>
-          <w:tab w:val="left" w:pos="450"/>
-        </w:tabs>
-      </w:pPr>
-      <w:r>
-        <w:tab/>
-        <w:t xml:space="preserve">-- original Google </w:t>
-      </w:r>
-      <w:r>
-        <w:t xml:space="preserve">Chrome </w:t>
-      </w:r>
-      <w:r>
-        <w:t xml:space="preserve">fix was </w:t>
-      </w:r>
-      <w:r>
-        <w:t xml:space="preserve">to only disallow fallback due to retry after connection failures in order not to </w:t>
-      </w:r>
-    </w:p>
-    <w:p>
-      <w:pPr>
-        <w:tabs>
-          <w:tab w:val="left" w:pos="450"/>
-        </w:tabs>
-      </w:pPr>
-      <w:r>
-        <w:t xml:space="preserve">   </w:t>
-      </w:r>
-      <w:r>
-        <w:tab/>
-        <w:t xml:space="preserve">    cause compatibility issues with valid legacy sites still using SSL3.</w:t>
-      </w:r>
-    </w:p>
-    <w:p>
-      <w:pPr>
-        <w:tabs>
-          <w:tab w:val="left" w:pos="450"/>
-        </w:tabs>
-      </w:pPr>
-    </w:p>
-    <w:p>
-      <w:pPr>
-        <w:tabs>
-          <w:tab w:val="left" w:pos="450"/>
-        </w:tabs>
-      </w:pPr>
-      <w:r>
-        <w:t>1. Attacker est</w:t>
-      </w:r>
-      <w:r>
-        <w:t>ablished as MitM</w:t>
-      </w:r>
-    </w:p>
-    <w:p>
-      <w:pPr>
-        <w:tabs>
-          <w:tab w:val="left" w:pos="450"/>
-        </w:tabs>
-      </w:pPr>
-      <w:r>
-        <w:tab/>
-        <w:t>- Attacker must be able to modify network transmissions between the victim client and the server</w:t>
-      </w:r>
-    </w:p>
-    <w:p>
-      <w:pPr>
-        <w:tabs>
-          <w:tab w:val="left" w:pos="450"/>
-        </w:tabs>
-      </w:pPr>
-      <w:r>
-        <w:tab/>
-        <w:t>- Attacker does not need symmetric session key</w:t>
-      </w:r>
-    </w:p>
-    <w:p>
-      <w:pPr>
-        <w:tabs>
-          <w:tab w:val="left" w:pos="450"/>
-        </w:tabs>
-      </w:pPr>
-      <w:r>
-        <w:tab/>
-        <w:t>- Attacker cannot modify MAC, or server returns HMAC error; must get a padding error from the server</w:t>
-      </w:r>
-    </w:p>
-    <w:p>
-      <w:pPr>
-        <w:tabs>
-          <w:tab w:val="left" w:pos="450"/>
-        </w:tabs>
-      </w:pPr>
-      <w:r>
-        <w:tab/>
-        <w:t xml:space="preserve">- GOAL: decrypt </w:t>
-      </w:r>
-      <w:r>
-        <w:t>secret cookie</w:t>
-      </w:r>
-    </w:p>
-    <w:p>
-      <w:pPr>
-        <w:tabs>
-          <w:tab w:val="left" w:pos="450"/>
-        </w:tabs>
-      </w:pPr>
-      <w:r>
-        <w:t>2. Attacker uses a “downgrade dance” between target victim and the</w:t>
-      </w:r>
-      <w:r>
-        <w:t xml:space="preserve"> victim’s</w:t>
-      </w:r>
-      <w:r>
-        <w:t xml:space="preserve"> destination web server</w:t>
-      </w:r>
-    </w:p>
-    <w:p>
-      <w:pPr>
-        <w:tabs>
-          <w:tab w:val="left" w:pos="450"/>
-        </w:tabs>
-      </w:pPr>
-      <w:r>
-        <w:tab/>
-        <w:t>- First handshake offers highest protocol supported by client</w:t>
-      </w:r>
-    </w:p>
-    <w:p>
-      <w:pPr>
-        <w:tabs>
-          <w:tab w:val="left" w:pos="450"/>
-        </w:tabs>
-      </w:pPr>
-      <w:r>
-        <w:tab/>
-        <w:t>- If first handshake fails, retry with earlier protocol versions</w:t>
-      </w:r>
-    </w:p>
-    <w:p>
-      <w:pPr>
-        <w:tabs>
-          <w:tab w:val="left" w:pos="450"/>
-        </w:tabs>
-      </w:pPr>
-      <w:r>
-        <w:tab/>
-        <w:t>- Network glitches and active attackers can also trigger a downgrade</w:t>
-      </w:r>
-    </w:p>
-    <w:p>
-      <w:pPr>
-        <w:tabs>
-          <w:tab w:val="left" w:pos="450"/>
-        </w:tabs>
-      </w:pPr>
-      <w:r>
-        <w:t xml:space="preserve">3. </w:t>
-      </w:r>
+        <w:t>After discovery of the POODLE attack, the long-term solution was to eliminate SSLv3 support altogether in all browsers and servers, since the RC4 stream variation of SSLv3 has its own vulnerabilities and is not considered secure.  However, several short-term mitigations were proposed and implemented in the short term, including anti-POODLE record splitting  by the Opera browser.  While we didn’t find any details on their record-splitting approach, the idea served as the seed for our own record splitting defense proposal.</w:t>
+      </w:r>
+    </w:p>
+    <w:p>
+      <w:pPr>
+        <w:tabs>
+          <w:tab w:val="left" w:pos="450"/>
+        </w:tabs>
+      </w:pPr>
+    </w:p>
+    <w:p>
+      <w:pPr>
+        <w:tabs>
+          <w:tab w:val="left" w:pos="450"/>
+        </w:tabs>
+      </w:pPr>
+    </w:p>
+    <w:p>
+      <w:pPr>
+        <w:tabs>
+          <w:tab w:val="left" w:pos="450"/>
+        </w:tabs>
+      </w:pPr>
+    </w:p>
+    <w:p>
+      <w:pPr>
+        <w:tabs>
+          <w:tab w:val="left" w:pos="450"/>
+        </w:tabs>
+      </w:pPr>
+    </w:p>
+    <w:p>
+      <w:pPr>
+        <w:tabs>
+          <w:tab w:val="left" w:pos="450"/>
+        </w:tabs>
+      </w:pPr>
+    </w:p>
+    <w:p>
+      <w:pPr>
+        <w:tabs>
+          <w:tab w:val="left" w:pos="450"/>
+        </w:tabs>
+      </w:pPr>
+    </w:p>
+    <w:p>
+      <w:pPr>
+        <w:tabs>
+          <w:tab w:val="left" w:pos="450"/>
+        </w:tabs>
+      </w:pPr>
+    </w:p>
+    <w:p>
+      <w:pPr>
+        <w:tabs>
+          <w:tab w:val="left" w:pos="450"/>
+        </w:tabs>
+      </w:pPr>
+    </w:p>
+    <w:p>
+      <w:pPr>
+        <w:tabs>
+          <w:tab w:val="left" w:pos="450"/>
+        </w:tabs>
+      </w:pPr>
+    </w:p>
+    <w:p>
+      <w:pPr>
+        <w:tabs>
+          <w:tab w:val="left" w:pos="450"/>
+        </w:tabs>
+      </w:pPr>
+    </w:p>
+    <w:p>
+      <w:pPr>
+        <w:tabs>
+          <w:tab w:val="left" w:pos="450"/>
+        </w:tabs>
+      </w:pPr>
+    </w:p>
+    <w:p>
+      <w:pPr>
+        <w:tabs>
+          <w:tab w:val="left" w:pos="450"/>
+        </w:tabs>
+      </w:pPr>
+    </w:p>
+    <w:p>
+      <w:pPr>
+        <w:tabs>
+          <w:tab w:val="left" w:pos="450"/>
+        </w:tabs>
+      </w:pPr>
+    </w:p>
+    <w:p>
+      <w:pPr>
+        <w:tabs>
+          <w:tab w:val="left" w:pos="450"/>
+        </w:tabs>
+      </w:pPr>
+    </w:p>
+    <w:p>
+      <w:pPr>
+        <w:tabs>
+          <w:tab w:val="left" w:pos="450"/>
+        </w:tabs>
+      </w:pPr>
+    </w:p>
+    <w:p>
+      <w:pPr>
+        <w:tabs>
+          <w:tab w:val="left" w:pos="450"/>
+        </w:tabs>
+      </w:pPr>
+    </w:p>
+    <w:p>
+      <w:pPr>
+        <w:tabs>
+          <w:tab w:val="left" w:pos="450"/>
+        </w:tabs>
+      </w:pPr>
+    </w:p>
+    <w:p>
+      <w:pPr>
+        <w:tabs>
+          <w:tab w:val="left" w:pos="450"/>
+        </w:tabs>
+      </w:pPr>
+    </w:p>
+    <w:p>
+      <w:pPr>
+        <w:tabs>
+          <w:tab w:val="left" w:pos="450"/>
+        </w:tabs>
+      </w:pPr>
       <w:r>
         <w:rPr>
           <w:b/>
         </w:rPr>
-        <w:t>SSL</w:t>
-      </w:r>
-      <w:r>
-        <w:rPr>
-          <w:b/>
-        </w:rPr>
-        <w:t>v</w:t>
-      </w:r>
-      <w:r>
-        <w:rPr>
-          <w:b/>
-        </w:rPr>
-        <w:t>3 CBC vulnerabilities</w:t>
-      </w:r>
-    </w:p>
-    <w:p>
-      <w:pPr>
-        <w:tabs>
-          <w:tab w:val="left" w:pos="450"/>
-        </w:tabs>
-      </w:pPr>
-      <w:r>
-        <w:tab/>
-        <w:t>- The block cipher padding is not deterministic and not covered by the Message Authentication Code</w:t>
-      </w:r>
-    </w:p>
-    <w:p>
-      <w:pPr>
-        <w:tabs>
-          <w:tab w:val="left" w:pos="450"/>
-        </w:tabs>
-      </w:pPr>
-      <w:r>
-        <w:tab/>
-      </w:r>
-      <w:r>
-        <w:tab/>
-        <w:t>-- Uses MAC-Then-Encrypt (TLS does not, and changes padding scheme)</w:t>
-      </w:r>
-    </w:p>
-    <w:p>
-      <w:pPr>
-        <w:tabs>
-          <w:tab w:val="left" w:pos="450"/>
-        </w:tabs>
-        <w:rPr>
-          <w:b/>
-        </w:rPr>
-      </w:pPr>
-      <w:r>
-        <w:tab/>
-      </w:r>
-      <w:r>
-        <w:tab/>
-        <w:t xml:space="preserve">-- </w:t>
-      </w:r>
-      <w:r>
-        <w:rPr>
-          <w:b/>
-        </w:rPr>
-        <w:t xml:space="preserve">problem: </w:t>
-      </w:r>
-      <w:r>
-        <w:rPr>
-          <w:b/>
-        </w:rPr>
-        <w:t>SSLv3 authenticates before padding and encryption</w:t>
-      </w:r>
-      <w:r>
-        <w:rPr>
-          <w:b/>
-        </w:rPr>
-        <w:t xml:space="preserve">, so a </w:t>
-      </w:r>
-      <w:r>
-        <w:rPr>
-          <w:b/>
-          <w:u w:val="single"/>
-        </w:rPr>
-        <w:t>full</w:t>
-      </w:r>
-      <w:r>
-        <w:rPr>
-          <w:b/>
-        </w:rPr>
-        <w:t xml:space="preserve"> padding block can be replaced</w:t>
-      </w:r>
-      <w:r>
-        <w:rPr>
-          <w:b/>
-        </w:rPr>
-        <w:t>!!</w:t>
-      </w:r>
-    </w:p>
-    <w:p>
-      <w:pPr>
-        <w:tabs>
-          <w:tab w:val="left" w:pos="450"/>
-        </w:tabs>
-      </w:pPr>
-      <w:r>
-        <w:tab/>
-        <w:t>- This means the validity of the padding cannot be fully verified during decryption</w:t>
-      </w:r>
-    </w:p>
-    <w:p>
-      <w:pPr>
-        <w:tabs>
-          <w:tab w:val="left" w:pos="450"/>
-        </w:tabs>
-      </w:pPr>
-      <w:r>
-        <w:tab/>
-        <w:t>- Only one byte of padding is checked (e.g. the last byte of a full padding block) improves odds to 1/256 vs 1/2^128</w:t>
-      </w:r>
-    </w:p>
-    <w:p>
-      <w:pPr>
-        <w:tabs>
-          <w:tab w:val="left" w:pos="450"/>
-        </w:tabs>
-      </w:pPr>
-      <w:r>
-        <w:tab/>
-        <w:t>- Padding 1 to B bytes (B is block size in bytes) is applied to create integral number of blocks before performing</w:t>
-      </w:r>
-    </w:p>
-    <w:p>
-      <w:pPr>
-        <w:tabs>
-          <w:tab w:val="left" w:pos="450"/>
-        </w:tabs>
-      </w:pPr>
-      <w:r>
-        <w:tab/>
-        <w:t xml:space="preserve">   CBC encryption on the blocks</w:t>
-      </w:r>
-    </w:p>
-    <w:p>
-      <w:pPr>
-        <w:tabs>
-          <w:tab w:val="left" w:pos="450"/>
-        </w:tabs>
-      </w:pPr>
-      <w:r>
         <w:lastRenderedPageBreak/>
-        <w:tab/>
-      </w:r>
+        <w:t>Key SSLv3 vulnerabilities that the POODLE attack exploits</w:t>
+      </w:r>
+      <w:r>
+        <w:t xml:space="preserve"> (graphics from o</w:t>
+      </w:r>
+      <w:r>
+        <w:t>ur PowerPoint presentation</w:t>
+      </w:r>
+      <w:r>
+        <w:t>)</w:t>
+      </w:r>
+    </w:p>
+    <w:p>
+      <w:pPr>
+        <w:tabs>
+          <w:tab w:val="left" w:pos="450"/>
+        </w:tabs>
+      </w:pPr>
       <w:r>
         <w:rPr>
           <w:noProof/>
         </w:rPr>
         <w:drawing>
-          <wp:inline distT="0" distB="0" distL="0" distR="0" wp14:anchorId="44454DDB" wp14:editId="78B6B5F7">
-            <wp:extent cx="5179161" cy="1306857"/>
-            <wp:effectExtent l="0" t="0" r="2540" b="7620"/>
-            <wp:docPr id="5" name="Picture 5"/>
+          <wp:inline distT="0" distB="0" distL="0" distR="0" wp14:anchorId="22C5065D" wp14:editId="4B73F8D7">
+            <wp:extent cx="6261811" cy="3162794"/>
+            <wp:effectExtent l="19050" t="19050" r="24765" b="19050"/>
+            <wp:docPr id="2" name="Picture 2"/>
             <wp:cNvGraphicFramePr>
               <a:graphicFrameLocks xmlns:a="http://schemas.openxmlformats.org/drawingml/2006/main" noChangeAspect="1"/>
             </wp:cNvGraphicFramePr>
@@ -696,27 +502,25 @@
                     <pic:cNvPr id="1" name=""/>
                     <pic:cNvPicPr/>
                   </pic:nvPicPr>
-                  <pic:blipFill rotWithShape="1">
+                  <pic:blipFill>
                     <a:blip r:embed="rId8"/>
-                    <a:srcRect l="2393" t="4542" r="959" b="7087"/>
-                    <a:stretch/>
+                    <a:stretch>
+                      <a:fillRect/>
+                    </a:stretch>
                   </pic:blipFill>
-                  <pic:spPr bwMode="auto">
+                  <pic:spPr>
                     <a:xfrm>
                       <a:off x="0" y="0"/>
-                      <a:ext cx="5207692" cy="1314056"/>
+                      <a:ext cx="6274318" cy="3169111"/>
                     </a:xfrm>
                     <a:prstGeom prst="rect">
                       <a:avLst/>
                     </a:prstGeom>
                     <a:ln>
-                      <a:noFill/>
+                      <a:solidFill>
+                        <a:schemeClr val="tx1"/>
+                      </a:solidFill>
                     </a:ln>
-                    <a:extLst>
-                      <a:ext uri="{53640926-AAD7-44D8-BBD7-CCE9431645EC}">
-                        <a14:shadowObscured xmlns:a14="http://schemas.microsoft.com/office/drawing/2010/main"/>
-                      </a:ext>
-                    </a:extLst>
                   </pic:spPr>
                 </pic:pic>
               </a:graphicData>
@@ -732,43 +536,14 @@
         </w:tabs>
       </w:pPr>
       <w:r>
-        <w:tab/>
-        <w:t>- Easiest to exploit if there’</w:t>
-      </w:r>
-      <w:r>
-        <w:t>s an entire b</w:t>
-      </w:r>
-      <w:r>
-        <w:t>lock of padding</w:t>
-      </w:r>
-      <w:r>
-        <w:t xml:space="preserve"> </w:t>
-      </w:r>
-      <w:r>
-        <w:t>L­1</w:t>
-      </w:r>
-      <w:r>
-        <w:t xml:space="preserve"> </w:t>
-      </w:r>
-      <w:r>
-        <w:t xml:space="preserve">arbitrary bytes followed by a single byte of value L­1. </w:t>
-      </w:r>
-    </w:p>
-    <w:p>
-      <w:pPr>
-        <w:tabs>
-          <w:tab w:val="left" w:pos="450"/>
-        </w:tabs>
-      </w:pPr>
-      <w:r>
         <w:rPr>
           <w:noProof/>
         </w:rPr>
         <w:drawing>
-          <wp:inline distT="0" distB="0" distL="0" distR="0" wp14:anchorId="1CB99B80" wp14:editId="1A9765ED">
-            <wp:extent cx="6858000" cy="378460"/>
-            <wp:effectExtent l="0" t="0" r="0" b="2540"/>
-            <wp:docPr id="3" name="Picture 3"/>
+          <wp:inline distT="0" distB="0" distL="0" distR="0" wp14:anchorId="516B5AE5" wp14:editId="389F312E">
+            <wp:extent cx="5749747" cy="2521903"/>
+            <wp:effectExtent l="19050" t="19050" r="22860" b="12065"/>
+            <wp:docPr id="6" name="Picture 6"/>
             <wp:cNvGraphicFramePr>
               <a:graphicFrameLocks xmlns:a="http://schemas.openxmlformats.org/drawingml/2006/main" noChangeAspect="1"/>
             </wp:cNvGraphicFramePr>
@@ -788,11 +563,16 @@
                   <pic:spPr>
                     <a:xfrm>
                       <a:off x="0" y="0"/>
-                      <a:ext cx="6858000" cy="378460"/>
+                      <a:ext cx="5765405" cy="2528771"/>
                     </a:xfrm>
                     <a:prstGeom prst="rect">
                       <a:avLst/>
                     </a:prstGeom>
+                    <a:ln>
+                      <a:solidFill>
+                        <a:schemeClr val="tx1"/>
+                      </a:solidFill>
+                    </a:ln>
                   </pic:spPr>
                 </pic:pic>
               </a:graphicData>
@@ -815,133 +595,33 @@
         </w:tabs>
       </w:pPr>
       <w:r>
-        <w:tab/>
-        <w:t>- IV||C</w:t>
-      </w:r>
-      <w:r>
         <w:rPr>
-          <w:vertAlign w:val="subscript"/>
+          <w:b/>
         </w:rPr>
-        <w:t>0</w:t>
-      </w:r>
-      <w:r>
-        <w:t>||C</w:t>
-      </w:r>
-      <w:r>
-        <w:rPr>
-          <w:vertAlign w:val="subscript"/>
-        </w:rPr>
-        <w:t>1</w:t>
-      </w:r>
-      <w:r>
-        <w:t>||...||C</w:t>
-      </w:r>
-      <w:r>
-        <w:rPr>
-          <w:vertAlign w:val="subscript"/>
-        </w:rPr>
-        <w:t>n</w:t>
-      </w:r>
-      <w:r>
-        <w:t xml:space="preserve"> are transmitted from client to server</w:t>
-      </w:r>
-    </w:p>
-    <w:p>
-      <w:pPr>
-        <w:tabs>
-          <w:tab w:val="left" w:pos="450"/>
-        </w:tabs>
-        <w:rPr>
-          <w:rFonts w:cstheme="minorHAnsi"/>
-        </w:rPr>
-      </w:pPr>
-      <w:r>
-        <w:tab/>
-        <w:t>- Server decrypts each block P</w:t>
-      </w:r>
-      <w:r>
-        <w:rPr>
-          <w:vertAlign w:val="subscript"/>
-        </w:rPr>
-        <w:t>i</w:t>
-      </w:r>
-      <w:r>
-        <w:t xml:space="preserve"> = D</w:t>
-      </w:r>
-      <w:r>
-        <w:rPr>
-          <w:vertAlign w:val="subscript"/>
-        </w:rPr>
-        <w:t>K</w:t>
-      </w:r>
-      <w:r>
-        <w:t>(C</w:t>
-      </w:r>
-      <w:r>
-        <w:rPr>
-          <w:vertAlign w:val="subscript"/>
-        </w:rPr>
-        <w:t>i</w:t>
-      </w:r>
-      <w:r>
-        <w:t xml:space="preserve">) </w:t>
-      </w:r>
-      <w:r>
-        <w:rPr>
-          <w:rFonts w:ascii="Cambria Math" w:hAnsi="Cambria Math" w:cs="Cambria Math"/>
-        </w:rPr>
-        <w:t>⊕</w:t>
-      </w:r>
-      <w:r>
-        <w:rPr>
-          <w:rFonts w:cstheme="minorHAnsi"/>
-        </w:rPr>
-        <w:t xml:space="preserve"> C</w:t>
-      </w:r>
-      <w:r>
-        <w:rPr>
-          <w:rFonts w:cstheme="minorHAnsi"/>
-          <w:vertAlign w:val="subscript"/>
-        </w:rPr>
-        <w:t>i-1</w:t>
-      </w:r>
-      <w:r>
-        <w:rPr>
-          <w:rFonts w:cstheme="minorHAnsi"/>
-        </w:rPr>
-        <w:t xml:space="preserve"> </w:t>
-      </w:r>
-      <w:r>
-        <w:rPr>
-          <w:rFonts w:cstheme="minorHAnsi"/>
-        </w:rPr>
-        <w:t xml:space="preserve">                        (symmetric session key, K, is the same per-connection)</w:t>
-      </w:r>
-    </w:p>
-    <w:p>
-      <w:pPr>
-        <w:tabs>
-          <w:tab w:val="left" w:pos="450"/>
-        </w:tabs>
-        <w:rPr>
-          <w:rFonts w:cstheme="minorHAnsi"/>
-        </w:rPr>
-      </w:pPr>
-      <w:r>
-        <w:rPr>
-          <w:rFonts w:cstheme="minorHAnsi"/>
-        </w:rPr>
-        <w:tab/>
-      </w:r>
+        <w:t>Attack overview</w:t>
+      </w:r>
+      <w:r>
+        <w:t xml:space="preserve"> (diagram from our PowerPoint presentation</w:t>
+      </w:r>
+      <w:r>
+        <w:t>)</w:t>
+      </w:r>
+    </w:p>
+    <w:p>
+      <w:pPr>
+        <w:tabs>
+          <w:tab w:val="left" w:pos="450"/>
+        </w:tabs>
+      </w:pPr>
       <w:r>
         <w:rPr>
           <w:noProof/>
         </w:rPr>
         <w:drawing>
-          <wp:inline distT="0" distB="0" distL="0" distR="0" wp14:anchorId="7AC4AF00" wp14:editId="1B14D14C">
-            <wp:extent cx="5210175" cy="2305050"/>
-            <wp:effectExtent l="0" t="0" r="9525" b="0"/>
-            <wp:docPr id="4" name="Picture 4"/>
+          <wp:inline distT="0" distB="0" distL="0" distR="0" wp14:anchorId="7A02CAD0" wp14:editId="74465E9D">
+            <wp:extent cx="5852160" cy="2783027"/>
+            <wp:effectExtent l="19050" t="19050" r="15240" b="17780"/>
+            <wp:docPr id="7" name="Picture 7"/>
             <wp:cNvGraphicFramePr>
               <a:graphicFrameLocks xmlns:a="http://schemas.openxmlformats.org/drawingml/2006/main" noChangeAspect="1"/>
             </wp:cNvGraphicFramePr>
@@ -961,11 +641,16 @@
                   <pic:spPr>
                     <a:xfrm>
                       <a:off x="0" y="0"/>
-                      <a:ext cx="5210175" cy="2305050"/>
+                      <a:ext cx="5857958" cy="2785784"/>
                     </a:xfrm>
                     <a:prstGeom prst="rect">
                       <a:avLst/>
                     </a:prstGeom>
+                    <a:ln>
+                      <a:solidFill>
+                        <a:schemeClr val="tx1"/>
+                      </a:solidFill>
+                    </a:ln>
                   </pic:spPr>
                 </pic:pic>
               </a:graphicData>
@@ -979,1756 +664,993 @@
         <w:tabs>
           <w:tab w:val="left" w:pos="450"/>
         </w:tabs>
-        <w:rPr>
-          <w:rFonts w:cstheme="minorHAnsi"/>
-        </w:rPr>
-      </w:pPr>
-      <w:r>
-        <w:rPr>
-          <w:rFonts w:cstheme="minorHAnsi"/>
-        </w:rPr>
-        <w:tab/>
-        <w:t>- Server then checks for padding in Cn</w:t>
-      </w:r>
-    </w:p>
-    <w:p>
-      <w:pPr>
-        <w:tabs>
-          <w:tab w:val="left" w:pos="450"/>
-        </w:tabs>
-        <w:rPr>
-          <w:rFonts w:cstheme="minorHAnsi"/>
-        </w:rPr>
-      </w:pPr>
-      <w:r>
-        <w:rPr>
-          <w:rFonts w:cstheme="minorHAnsi"/>
-        </w:rPr>
-        <w:tab/>
-        <w:t>- Server checks and removes MAC</w:t>
-      </w:r>
-      <w:r>
-        <w:rPr>
-          <w:rFonts w:cstheme="minorHAnsi"/>
-        </w:rPr>
-        <w:tab/>
-      </w:r>
-      <w:r>
-        <w:rPr>
-          <w:rFonts w:cstheme="minorHAnsi"/>
-        </w:rPr>
-        <w:tab/>
-      </w:r>
-      <w:r>
-        <w:rPr>
-          <w:rFonts w:cstheme="minorHAnsi"/>
-        </w:rPr>
-        <w:tab/>
-      </w:r>
-      <w:r>
-        <w:rPr>
-          <w:rFonts w:cstheme="minorHAnsi"/>
-        </w:rPr>
-        <w:tab/>
-        <w:t>(recall MAC doesn’t include padding)</w:t>
-      </w:r>
-    </w:p>
-    <w:p>
-      <w:pPr>
-        <w:tabs>
-          <w:tab w:val="left" w:pos="450"/>
-        </w:tabs>
-      </w:pPr>
-      <w:r>
-        <w:rPr>
-          <w:rFonts w:cstheme="minorHAnsi"/>
-        </w:rPr>
-        <w:tab/>
-        <w:t>* If there’s a full block of padding, and attacker rep</w:t>
-      </w:r>
-      <w:r>
-        <w:t>laces Cn</w:t>
-      </w:r>
-      <w:r>
-        <w:t xml:space="preserve"> (padding block)</w:t>
-      </w:r>
-      <w:r>
-        <w:t xml:space="preserve"> by any earlier ciphertext block Ci</w:t>
-      </w:r>
-      <w:r>
-        <w:t xml:space="preserve"> from</w:t>
-      </w:r>
-    </w:p>
-    <w:p>
-      <w:pPr>
-        <w:tabs>
-          <w:tab w:val="left" w:pos="450"/>
-        </w:tabs>
-      </w:pPr>
-      <w:r>
-        <w:tab/>
-        <w:t xml:space="preserve">     the same encrypted </w:t>
-      </w:r>
-      <w:r>
-        <w:t>stream, the cipherte</w:t>
-      </w:r>
-      <w:r>
-        <w:t>xt will still be accepted if DK</w:t>
-      </w:r>
-      <w:r>
-        <w:t xml:space="preserve">(Ci) </w:t>
-      </w:r>
-      <w:r>
-        <w:rPr>
-          <w:rFonts w:ascii="Cambria Math" w:hAnsi="Cambria Math" w:cs="Cambria Math"/>
-        </w:rPr>
-        <w:t>⊕</w:t>
-      </w:r>
-      <w:r>
-        <w:t xml:space="preserve"> Cn</w:t>
-      </w:r>
-      <w:r>
-        <w:rPr>
-          <w:rFonts w:ascii="Calibri" w:hAnsi="Calibri" w:cs="Calibri"/>
-        </w:rPr>
-        <w:t>­</w:t>
-      </w:r>
-      <w:r>
-        <w:t xml:space="preserve">1 </w:t>
-      </w:r>
-      <w:r>
-        <w:t xml:space="preserve">has 0x07 as its final </w:t>
-      </w:r>
-      <w:r>
-        <w:t>byte</w:t>
-      </w:r>
-    </w:p>
-    <w:p>
-      <w:pPr>
-        <w:tabs>
-          <w:tab w:val="left" w:pos="450"/>
-        </w:tabs>
-      </w:pPr>
-      <w:r>
-        <w:tab/>
-        <w:t xml:space="preserve">     and rejected otherwise  (SSL3 server becomes the Oracle)</w:t>
-      </w:r>
-    </w:p>
-    <w:p>
-      <w:pPr>
-        <w:tabs>
-          <w:tab w:val="left" w:pos="450"/>
-        </w:tabs>
-      </w:pPr>
-    </w:p>
-    <w:p>
-      <w:pPr>
-        <w:tabs>
-          <w:tab w:val="left" w:pos="450"/>
-        </w:tabs>
-      </w:pPr>
-      <w:r>
-        <w:tab/>
-        <w:t>- Use in HTTPS web setting to decrypt secure HTTP cookies using techniques from BEAST attack</w:t>
-      </w:r>
-    </w:p>
-    <w:p>
-      <w:pPr>
-        <w:tabs>
-          <w:tab w:val="left" w:pos="450"/>
-        </w:tabs>
-      </w:pPr>
-      <w:r>
-        <w:tab/>
-        <w:t xml:space="preserve">- Attacker runs JavaScript agent on </w:t>
-      </w:r>
+      </w:pPr>
       <w:r>
         <w:rPr>
           <w:b/>
         </w:rPr>
-        <w:t>http</w:t>
-      </w:r>
-      <w:r>
-        <w:t>://compromised-website.com</w:t>
-      </w:r>
-      <w:r>
-        <w:t xml:space="preserve"> that victim browses to</w:t>
-      </w:r>
-    </w:p>
-    <w:p>
-      <w:pPr>
-        <w:tabs>
-          <w:tab w:val="left" w:pos="450"/>
-        </w:tabs>
-      </w:pPr>
-      <w:r>
-        <w:tab/>
-        <w:t xml:space="preserve">- Get the victim’s browser to send cookie-bearing HTTPS requests to </w:t>
-      </w:r>
+        <w:lastRenderedPageBreak/>
+        <w:t>Key Attack Steps</w:t>
+      </w:r>
+    </w:p>
+    <w:p>
+      <w:pPr>
+        <w:pStyle w:val="ListParagraph"/>
+        <w:numPr>
+          <w:ilvl w:val="0"/>
+          <w:numId w:val="26"/>
+        </w:numPr>
+        <w:tabs>
+          <w:tab w:val="left" w:pos="450"/>
+        </w:tabs>
+      </w:pPr>
+      <w:r>
+        <w:t>Add initial fill bytes to the HTTPS request path and body.</w:t>
+      </w:r>
+    </w:p>
+    <w:p>
+      <w:pPr>
+        <w:pStyle w:val="ListParagraph"/>
+        <w:numPr>
+          <w:ilvl w:val="0"/>
+          <w:numId w:val="26"/>
+        </w:numPr>
+        <w:tabs>
+          <w:tab w:val="left" w:pos="450"/>
+        </w:tabs>
+      </w:pPr>
+      <w:r>
+        <w:t>Intercept modified encrypted request, C0||C1||...Cn, and continue to add fill bytes to the HTTPS request body until the modified encrypted message increases by a block length.  The IV is appended to the encrypted message as C0 from the client.</w:t>
+      </w:r>
+    </w:p>
+    <w:p>
+      <w:pPr>
+        <w:pStyle w:val="ListParagraph"/>
+        <w:numPr>
+          <w:ilvl w:val="0"/>
+          <w:numId w:val="26"/>
+        </w:numPr>
+        <w:tabs>
+          <w:tab w:val="left" w:pos="450"/>
+        </w:tabs>
+      </w:pPr>
+      <w:r>
+        <w:t>Key concept: now the attacker knows a full block of padding exists in block Cn, with no MAC contamination.  This block can be replaced by a block Ci without affecting the MAC.</w:t>
+      </w:r>
+    </w:p>
+    <w:p>
+      <w:pPr>
+        <w:pStyle w:val="ListParagraph"/>
+        <w:numPr>
+          <w:ilvl w:val="0"/>
+          <w:numId w:val="26"/>
+        </w:numPr>
+        <w:tabs>
+          <w:tab w:val="left" w:pos="450"/>
+        </w:tabs>
+      </w:pPr>
+      <w:r>
+        <w:t>Replace block Cn with block Ci and forward the request to the server oracle.</w:t>
+      </w:r>
+    </w:p>
+    <w:p>
+      <w:pPr>
+        <w:pStyle w:val="ListParagraph"/>
+        <w:numPr>
+          <w:ilvl w:val="0"/>
+          <w:numId w:val="26"/>
+        </w:numPr>
+        <w:tabs>
+          <w:tab w:val="left" w:pos="450"/>
+        </w:tabs>
+      </w:pPr>
+      <w:r>
+        <w:t>If the server accepts the block with correct padding/correct MAC, the last byte of block Ci can be decrypted (see details in graphic below)</w:t>
+      </w:r>
+    </w:p>
+    <w:p>
+      <w:pPr>
+        <w:pStyle w:val="ListParagraph"/>
+        <w:numPr>
+          <w:ilvl w:val="0"/>
+          <w:numId w:val="26"/>
+        </w:numPr>
+        <w:tabs>
+          <w:tab w:val="left" w:pos="450"/>
+        </w:tabs>
+      </w:pPr>
+      <w:r>
+        <w:t>If the server rejects the block with incorrect padding/MAC, the attacker triggers the client to re-encrypt the same request.  A new IV is used, so the encrypted contents are changed, Cn is again replaced with Ci, and the message is again sent to the server.  This process is repeated until the server accepts the block.</w:t>
+      </w:r>
+    </w:p>
+    <w:p>
+      <w:pPr>
+        <w:pStyle w:val="ListParagraph"/>
+        <w:numPr>
+          <w:ilvl w:val="0"/>
+          <w:numId w:val="26"/>
+        </w:numPr>
+        <w:tabs>
+          <w:tab w:val="left" w:pos="450"/>
+        </w:tabs>
+      </w:pPr>
+      <w:r>
+        <w:t xml:space="preserve">After decrypting the last byte of Ci, </w:t>
+      </w:r>
+      <w:r>
+        <w:t xml:space="preserve">attacker request generator </w:t>
+      </w:r>
+      <w:r>
+        <w:t>remove</w:t>
+      </w:r>
+      <w:r>
+        <w:t>s</w:t>
+      </w:r>
+      <w:r>
+        <w:t xml:space="preserve"> one fill byte from the request body, and insert</w:t>
+      </w:r>
+      <w:r>
+        <w:t>s</w:t>
+      </w:r>
+      <w:r>
+        <w:t xml:space="preserve"> an additional fill byte to the path.</w:t>
+      </w:r>
+      <w:r>
+        <w:t xml:space="preserve">  This shifts the cookie/data blocks one byte to the right while maintaining a full block of padding.</w:t>
+      </w:r>
+    </w:p>
+    <w:p>
+      <w:pPr>
+        <w:pStyle w:val="ListParagraph"/>
+        <w:numPr>
+          <w:ilvl w:val="0"/>
+          <w:numId w:val="26"/>
+        </w:numPr>
+        <w:tabs>
+          <w:tab w:val="left" w:pos="450"/>
+        </w:tabs>
+      </w:pPr>
+      <w:r>
+        <w:t>Repeat steps 4-7 until all of the cookie bytes are decrypted.</w:t>
+      </w:r>
+    </w:p>
+    <w:p>
+      <w:pPr>
+        <w:tabs>
+          <w:tab w:val="left" w:pos="450"/>
+        </w:tabs>
+      </w:pPr>
+    </w:p>
+    <w:p>
+      <w:pPr>
+        <w:tabs>
+          <w:tab w:val="left" w:pos="450"/>
+        </w:tabs>
+      </w:pPr>
       <w:r>
         <w:rPr>
           <w:b/>
         </w:rPr>
-        <w:t>https</w:t>
-      </w:r>
-      <w:r>
-        <w:t>://</w:t>
-      </w:r>
-      <w:r>
-        <w:t>website-to-get-access-to.com</w:t>
-      </w:r>
-    </w:p>
-    <w:p>
-      <w:pPr>
-        <w:tabs>
-          <w:tab w:val="left" w:pos="450"/>
-        </w:tabs>
-      </w:pPr>
-      <w:r>
-        <w:tab/>
-        <w:t>- Attacker intercepts and modifies SSL records from victim browser in a way that the https site may accept</w:t>
-      </w:r>
-    </w:p>
-    <w:p>
-      <w:pPr>
-        <w:tabs>
-          <w:tab w:val="left" w:pos="450"/>
-        </w:tabs>
-      </w:pPr>
-      <w:r>
-        <w:tab/>
-        <w:t xml:space="preserve">   the modified record</w:t>
-      </w:r>
-    </w:p>
-    <w:p>
-      <w:pPr>
-        <w:tabs>
-          <w:tab w:val="left" w:pos="450"/>
-        </w:tabs>
-      </w:pPr>
-      <w:r>
-        <w:tab/>
-        <w:t>- If the https site accepts the modified record, the attacker can decrypt one byte of the cookie</w:t>
-      </w:r>
-    </w:p>
-    <w:p>
-      <w:pPr>
-        <w:tabs>
-          <w:tab w:val="left" w:pos="450"/>
-        </w:tabs>
-      </w:pPr>
-      <w:r>
-        <w:tab/>
-        <w:t xml:space="preserve">- Assume size of </w:t>
-      </w:r>
-      <w:r>
-        <w:t>each block Ci is 16</w:t>
-      </w:r>
-      <w:r>
-        <w:t xml:space="preserve"> bytes</w:t>
-      </w:r>
-    </w:p>
-    <w:p>
-      <w:pPr>
-        <w:tabs>
-          <w:tab w:val="left" w:pos="450"/>
-        </w:tabs>
-      </w:pPr>
-      <w:r>
-        <w:tab/>
-        <w:t>- Assume that the size of the cookies is known</w:t>
-      </w:r>
-    </w:p>
-    <w:p>
-      <w:pPr>
-        <w:tabs>
-          <w:tab w:val="left" w:pos="450"/>
-        </w:tabs>
-      </w:pPr>
-      <w:r>
-        <w:tab/>
-        <w:t>- MAC size in SSL3 CBC is 20 bytes</w:t>
-      </w:r>
-    </w:p>
-    <w:p>
-      <w:pPr>
-        <w:tabs>
-          <w:tab w:val="left" w:pos="450"/>
-        </w:tabs>
-      </w:pPr>
-      <w:r>
-        <w:tab/>
-        <w:t>- This gives the format of the encrypted POST request</w:t>
-      </w:r>
-      <w:r>
-        <w:t>:</w:t>
-      </w:r>
-    </w:p>
-    <w:p>
-      <w:pPr>
-        <w:tabs>
-          <w:tab w:val="left" w:pos="450"/>
-        </w:tabs>
-      </w:pPr>
-      <w:r>
-        <w:tab/>
-      </w:r>
-      <w:r>
-        <w:tab/>
-      </w:r>
-      <w:r>
-        <w:t>E</w:t>
-      </w:r>
-      <w:r>
-        <w:rPr>
-          <w:vertAlign w:val="subscript"/>
-        </w:rPr>
-        <w:t>CBC</w:t>
-      </w:r>
-      <w:r>
-        <w:t xml:space="preserve">[K, </w:t>
-      </w:r>
-      <w:r>
-        <w:t xml:space="preserve">POST </w:t>
-      </w:r>
-      <w:r>
-        <w:t>/</w:t>
-      </w:r>
-      <w:r>
-        <w:rPr>
-          <w:b/>
-          <w:color w:val="FF0000"/>
-        </w:rPr>
-        <w:t>URI-</w:t>
-      </w:r>
-      <w:r>
-        <w:rPr>
-          <w:b/>
-          <w:color w:val="FF0000"/>
-        </w:rPr>
-        <w:t>path</w:t>
-      </w:r>
-      <w:r>
-        <w:t xml:space="preserve"> </w:t>
+        <w:t>L</w:t>
       </w:r>
       <w:r>
         <w:rPr>
           <w:b/>
         </w:rPr>
-        <w:t>Cookie: name=value</w:t>
-      </w:r>
-      <w:r>
-        <w:t xml:space="preserve">...\r\n\r\n </w:t>
-      </w:r>
+        <w:t>ow-level attack process visualized</w:t>
+      </w:r>
+      <w:r>
+        <w:t xml:space="preserve"> ((graphic</w:t>
+      </w:r>
+      <w:r>
+        <w:t xml:space="preserve"> from our PowerPoint presentation</w:t>
+      </w:r>
+    </w:p>
+    <w:p>
+      <w:pPr>
+        <w:tabs>
+          <w:tab w:val="left" w:pos="450"/>
+        </w:tabs>
+      </w:pPr>
       <w:r>
         <w:rPr>
-          <w:b/>
-          <w:color w:val="FF0000"/>
+          <w:noProof/>
         </w:rPr>
-        <w:t>body</w:t>
-      </w:r>
-      <w:r>
-        <w:t xml:space="preserve"> ‖ </w:t>
-      </w:r>
+        <w:drawing>
+          <wp:inline distT="0" distB="0" distL="0" distR="0" wp14:anchorId="1605D30B" wp14:editId="787E0E7B">
+            <wp:extent cx="6858000" cy="3611880"/>
+            <wp:effectExtent l="19050" t="19050" r="19050" b="26670"/>
+            <wp:docPr id="1" name="Picture 1"/>
+            <wp:cNvGraphicFramePr>
+              <a:graphicFrameLocks xmlns:a="http://schemas.openxmlformats.org/drawingml/2006/main" noChangeAspect="1"/>
+            </wp:cNvGraphicFramePr>
+            <a:graphic xmlns:a="http://schemas.openxmlformats.org/drawingml/2006/main">
+              <a:graphicData uri="http://schemas.openxmlformats.org/drawingml/2006/picture">
+                <pic:pic xmlns:pic="http://schemas.openxmlformats.org/drawingml/2006/picture">
+                  <pic:nvPicPr>
+                    <pic:cNvPr id="1" name=""/>
+                    <pic:cNvPicPr/>
+                  </pic:nvPicPr>
+                  <pic:blipFill>
+                    <a:blip r:embed="rId11"/>
+                    <a:stretch>
+                      <a:fillRect/>
+                    </a:stretch>
+                  </pic:blipFill>
+                  <pic:spPr>
+                    <a:xfrm>
+                      <a:off x="0" y="0"/>
+                      <a:ext cx="6858000" cy="3611880"/>
+                    </a:xfrm>
+                    <a:prstGeom prst="rect">
+                      <a:avLst/>
+                    </a:prstGeom>
+                    <a:ln>
+                      <a:solidFill>
+                        <a:schemeClr val="tx1"/>
+                      </a:solidFill>
+                    </a:ln>
+                  </pic:spPr>
+                </pic:pic>
+              </a:graphicData>
+            </a:graphic>
+          </wp:inline>
+        </w:drawing>
+      </w:r>
+    </w:p>
+    <w:p>
+      <w:pPr>
+        <w:tabs>
+          <w:tab w:val="left" w:pos="450"/>
+        </w:tabs>
+      </w:pPr>
+    </w:p>
+    <w:p>
+      <w:pPr>
+        <w:tabs>
+          <w:tab w:val="left" w:pos="450"/>
+        </w:tabs>
+      </w:pPr>
+      <w:r>
+        <w:tab/>
+      </w:r>
+    </w:p>
+    <w:p>
+      <w:pPr>
+        <w:tabs>
+          <w:tab w:val="left" w:pos="450"/>
+        </w:tabs>
+      </w:pPr>
+    </w:p>
+    <w:p>
+      <w:pPr>
+        <w:tabs>
+          <w:tab w:val="left" w:pos="450"/>
+        </w:tabs>
+      </w:pPr>
+    </w:p>
+    <w:p>
+      <w:pPr>
+        <w:tabs>
+          <w:tab w:val="left" w:pos="450"/>
+        </w:tabs>
+      </w:pPr>
+    </w:p>
+    <w:p>
+      <w:pPr>
+        <w:tabs>
+          <w:tab w:val="left" w:pos="450"/>
+        </w:tabs>
+      </w:pPr>
+    </w:p>
+    <w:p>
+      <w:pPr>
+        <w:tabs>
+          <w:tab w:val="left" w:pos="450"/>
+        </w:tabs>
+      </w:pPr>
+    </w:p>
+    <w:p>
+      <w:pPr>
+        <w:tabs>
+          <w:tab w:val="left" w:pos="450"/>
+        </w:tabs>
+      </w:pPr>
+    </w:p>
+    <w:p>
+      <w:pPr>
+        <w:tabs>
+          <w:tab w:val="left" w:pos="450"/>
+        </w:tabs>
+      </w:pPr>
+    </w:p>
+    <w:p>
+      <w:pPr>
+        <w:tabs>
+          <w:tab w:val="left" w:pos="450"/>
+        </w:tabs>
+      </w:pPr>
+    </w:p>
+    <w:p>
+      <w:pPr>
+        <w:tabs>
+          <w:tab w:val="left" w:pos="450"/>
+        </w:tabs>
+      </w:pPr>
+    </w:p>
+    <w:p>
+      <w:pPr>
+        <w:tabs>
+          <w:tab w:val="left" w:pos="450"/>
+        </w:tabs>
+      </w:pPr>
+    </w:p>
+    <w:p>
+      <w:pPr>
+        <w:tabs>
+          <w:tab w:val="left" w:pos="450"/>
+        </w:tabs>
+      </w:pPr>
+    </w:p>
+    <w:p>
+      <w:pPr>
+        <w:tabs>
+          <w:tab w:val="left" w:pos="450"/>
+        </w:tabs>
+      </w:pPr>
       <w:r>
         <w:rPr>
           <w:b/>
         </w:rPr>
-        <w:t>20­byte MAC</w:t>
-      </w:r>
-      <w:r>
-        <w:t xml:space="preserve"> ‖ </w:t>
+        <w:lastRenderedPageBreak/>
+        <w:t xml:space="preserve">Our </w:t>
       </w:r>
       <w:r>
         <w:rPr>
           <w:b/>
         </w:rPr>
-        <w:t>padding</w:t>
-      </w:r>
-      <w:r>
-        <w:t>]</w:t>
-      </w:r>
-    </w:p>
-    <w:p>
-      <w:pPr>
-        <w:tabs>
-          <w:tab w:val="left" w:pos="450"/>
-        </w:tabs>
-      </w:pPr>
-      <w:r>
-        <w:tab/>
-      </w:r>
-      <w:r>
-        <w:tab/>
-        <w:t>- Goal: decrypt Cookie bytes causing client to varying the cookie byte positions within subsequent requests</w:t>
-      </w:r>
-    </w:p>
-    <w:p>
-      <w:pPr>
-        <w:tabs>
-          <w:tab w:val="left" w:pos="450"/>
-        </w:tabs>
-      </w:pPr>
-      <w:r>
-        <w:tab/>
-      </w:r>
-      <w:r>
-        <w:tab/>
-        <w:t>- Observe that MAC does not factor the padding, so the encrypted</w:t>
-      </w:r>
-      <w:r>
-        <w:t xml:space="preserve"> </w:t>
-      </w:r>
-      <w:r>
-        <w:t>padding block can be replaced</w:t>
-      </w:r>
-    </w:p>
-    <w:p>
-      <w:pPr>
-        <w:tabs>
-          <w:tab w:val="left" w:pos="450"/>
-        </w:tabs>
-      </w:pPr>
-      <w:r>
-        <w:tab/>
-        <w:t xml:space="preserve">- Attacker controls request /path and the request body, so </w:t>
-      </w:r>
-      <w:r>
-        <w:t>attacker can cause</w:t>
-      </w:r>
-      <w:r>
-        <w:t xml:space="preserve"> </w:t>
-      </w:r>
-      <w:r>
-        <w:t xml:space="preserve">the client to modify the request </w:t>
-      </w:r>
-    </w:p>
-    <w:p>
-      <w:pPr>
-        <w:tabs>
-          <w:tab w:val="left" w:pos="450"/>
-        </w:tabs>
-      </w:pPr>
-      <w:r>
-        <w:tab/>
-        <w:t xml:space="preserve">   before encryption and transmission</w:t>
-      </w:r>
-      <w:r>
-        <w:t xml:space="preserve"> such that</w:t>
-      </w:r>
-      <w:r>
-        <w:t>:</w:t>
-      </w:r>
-    </w:p>
-    <w:p>
-      <w:pPr>
-        <w:tabs>
-          <w:tab w:val="left" w:pos="450"/>
-        </w:tabs>
-      </w:pPr>
-      <w:r>
-        <w:tab/>
-      </w:r>
-      <w:r>
-        <w:tab/>
-        <w:t>1. Padding fills an entire block (encrypted into C</w:t>
-      </w:r>
-      <w:r>
-        <w:rPr>
-          <w:vertAlign w:val="subscript"/>
-        </w:rPr>
-        <w:t>n</w:t>
-      </w:r>
-      <w:r>
-        <w:t>)</w:t>
-      </w:r>
-    </w:p>
-    <w:p>
-      <w:pPr>
-        <w:tabs>
-          <w:tab w:val="left" w:pos="450"/>
-        </w:tabs>
-      </w:pPr>
-      <w:r>
-        <w:tab/>
-      </w:r>
-      <w:r>
-        <w:tab/>
-        <w:t>2. Cookie’s first unknown byte appears as the final byte in an earlier block (encrypted into C</w:t>
-      </w:r>
-      <w:r>
-        <w:rPr>
-          <w:vertAlign w:val="subscript"/>
-        </w:rPr>
-        <w:t>i</w:t>
-      </w:r>
-      <w:r>
-        <w:t>)</w:t>
-      </w:r>
-    </w:p>
-    <w:p>
-      <w:pPr>
-        <w:tabs>
-          <w:tab w:val="left" w:pos="450"/>
-        </w:tabs>
-      </w:pPr>
-      <w:r>
-        <w:tab/>
-        <w:t>- Attacker replaces C</w:t>
-      </w:r>
-      <w:r>
-        <w:rPr>
-          <w:vertAlign w:val="subscript"/>
-        </w:rPr>
-        <w:t>n</w:t>
-      </w:r>
-      <w:r>
-        <w:t xml:space="preserve"> with C</w:t>
-      </w:r>
-      <w:r>
-        <w:rPr>
-          <w:vertAlign w:val="subscript"/>
-        </w:rPr>
-        <w:t>i</w:t>
-      </w:r>
-      <w:r>
-        <w:t xml:space="preserve"> and forwards the modified SSL record to the server oracle</w:t>
-      </w:r>
-    </w:p>
-    <w:p>
-      <w:pPr>
-        <w:tabs>
-          <w:tab w:val="left" w:pos="450"/>
-        </w:tabs>
-      </w:pPr>
-      <w:r>
-        <w:tab/>
-        <w:t>- When the server oracle rejects the record, the attacker tries again with a new request</w:t>
-      </w:r>
-    </w:p>
-    <w:p>
-      <w:pPr>
-        <w:tabs>
-          <w:tab w:val="left" w:pos="450"/>
-        </w:tabs>
-      </w:pPr>
-      <w:r>
-        <w:tab/>
-        <w:t>- On average, server will accept 1 in 256 requests as valid when it recognizes valid padding byte</w:t>
-      </w:r>
-    </w:p>
-    <w:p>
-      <w:pPr>
-        <w:tabs>
-          <w:tab w:val="left" w:pos="450"/>
-        </w:tabs>
-      </w:pPr>
-      <w:r>
-        <w:lastRenderedPageBreak/>
-        <w:tab/>
-      </w:r>
-      <w:r>
-        <w:tab/>
-        <w:t xml:space="preserve">- Attacker concludes </w:t>
-      </w:r>
-      <w:r>
-        <w:t>D</w:t>
-      </w:r>
-      <w:r>
-        <w:rPr>
-          <w:vertAlign w:val="subscript"/>
-        </w:rPr>
-        <w:t>K</w:t>
-      </w:r>
-      <w:r>
-        <w:t>(C</w:t>
-      </w:r>
-      <w:r>
-        <w:rPr>
-          <w:vertAlign w:val="subscript"/>
-        </w:rPr>
-        <w:t>i</w:t>
-      </w:r>
-      <w:r>
-        <w:t>)[15</w:t>
-      </w:r>
-      <w:bookmarkStart w:id="0" w:name="_GoBack"/>
-      <w:bookmarkEnd w:id="0"/>
-      <w:r>
-        <w:t xml:space="preserve">] </w:t>
-      </w:r>
-      <w:r>
-        <w:rPr>
-          <w:rFonts w:ascii="Cambria Math" w:hAnsi="Cambria Math" w:cs="Cambria Math"/>
-        </w:rPr>
-        <w:t>⊕</w:t>
-      </w:r>
-      <w:r>
-        <w:t xml:space="preserve"> C</w:t>
-      </w:r>
-      <w:r>
-        <w:rPr>
-          <w:vertAlign w:val="subscript"/>
-        </w:rPr>
-        <w:t>n</w:t>
-      </w:r>
-      <w:r>
-        <w:rPr>
-          <w:rFonts w:ascii="Calibri" w:hAnsi="Calibri" w:cs="Calibri"/>
-          <w:vertAlign w:val="subscript"/>
-        </w:rPr>
-        <w:t>­</w:t>
-      </w:r>
-      <w:r>
-        <w:rPr>
-          <w:vertAlign w:val="subscript"/>
-        </w:rPr>
-        <w:t>1</w:t>
-      </w:r>
-      <w:r>
-        <w:t>[15] = 15</w:t>
-      </w:r>
-    </w:p>
-    <w:p>
-      <w:pPr>
-        <w:tabs>
-          <w:tab w:val="left" w:pos="450"/>
-        </w:tabs>
-      </w:pPr>
-      <w:r>
-        <w:tab/>
-      </w:r>
-      <w:r>
-        <w:tab/>
-      </w:r>
-      <w:r>
-        <w:t>Not explained in paper:</w:t>
-      </w:r>
-      <w:r>
-        <w:t xml:space="preserve"> </w:t>
-      </w:r>
-      <w:r>
-        <w:rPr>
-          <w:highlight w:val="yellow"/>
-        </w:rPr>
-        <w:t>(diagrams here)</w:t>
-      </w:r>
-    </w:p>
-    <w:p>
-      <w:pPr>
-        <w:tabs>
-          <w:tab w:val="left" w:pos="450"/>
-        </w:tabs>
-      </w:pPr>
-      <w:r>
-        <w:tab/>
-      </w:r>
-      <w:r>
-        <w:tab/>
-        <w:t>D</w:t>
-      </w:r>
-      <w:r>
-        <w:rPr>
-          <w:vertAlign w:val="subscript"/>
-        </w:rPr>
-        <w:t>K</w:t>
-      </w:r>
-      <w:r>
-        <w:t>(C</w:t>
-      </w:r>
-      <w:r>
-        <w:rPr>
-          <w:vertAlign w:val="subscript"/>
-        </w:rPr>
-        <w:t>i</w:t>
-      </w:r>
-      <w:r>
-        <w:t>)[15</w:t>
-      </w:r>
-      <w:r>
-        <w:t xml:space="preserve">] </w:t>
-      </w:r>
-      <w:r>
-        <w:rPr>
-          <w:rFonts w:ascii="Cambria Math" w:hAnsi="Cambria Math" w:cs="Cambria Math"/>
-        </w:rPr>
-        <w:t>⊕</w:t>
-      </w:r>
-      <w:r>
-        <w:t xml:space="preserve"> C</w:t>
-      </w:r>
-      <w:r>
-        <w:rPr>
-          <w:vertAlign w:val="subscript"/>
-        </w:rPr>
-        <w:t>n</w:t>
-      </w:r>
-      <w:r>
-        <w:rPr>
-          <w:rFonts w:ascii="Calibri" w:hAnsi="Calibri" w:cs="Calibri"/>
-          <w:vertAlign w:val="subscript"/>
-        </w:rPr>
-        <w:t>­</w:t>
-      </w:r>
-      <w:r>
-        <w:rPr>
-          <w:vertAlign w:val="subscript"/>
-        </w:rPr>
-        <w:t>1</w:t>
-      </w:r>
-      <w:r>
-        <w:t>[15] = 15</w:t>
-      </w:r>
-      <w:r>
-        <w:tab/>
-      </w:r>
-      <w:r>
-        <w:tab/>
-      </w:r>
-      <w:r>
-        <w:tab/>
-        <w:t>Attacker knows from Oracle</w:t>
-      </w:r>
-    </w:p>
-    <w:p>
-      <w:pPr>
-        <w:tabs>
-          <w:tab w:val="left" w:pos="450"/>
-        </w:tabs>
-      </w:pPr>
-      <w:r>
-        <w:tab/>
-      </w:r>
-      <w:r>
-        <w:tab/>
-        <w:t>We can find P</w:t>
-      </w:r>
-      <w:r>
-        <w:rPr>
-          <w:vertAlign w:val="subscript"/>
-        </w:rPr>
-        <w:t>i</w:t>
-      </w:r>
-      <w:r>
-        <w:t>[15</w:t>
-      </w:r>
-      <w:r>
-        <w:t>]:</w:t>
-      </w:r>
-    </w:p>
-    <w:p>
-      <w:pPr>
-        <w:tabs>
-          <w:tab w:val="left" w:pos="450"/>
-        </w:tabs>
-      </w:pPr>
-      <w:r>
-        <w:tab/>
-      </w:r>
-      <w:r>
-        <w:tab/>
-        <w:t>D(C</w:t>
-      </w:r>
-      <w:r>
-        <w:rPr>
-          <w:vertAlign w:val="subscript"/>
-        </w:rPr>
-        <w:t>i</w:t>
-      </w:r>
-      <w:r>
-        <w:t>) = P</w:t>
-      </w:r>
-      <w:r>
-        <w:rPr>
-          <w:vertAlign w:val="subscript"/>
-        </w:rPr>
-        <w:t>i</w:t>
-      </w:r>
-      <w:r>
-        <w:t xml:space="preserve"> </w:t>
-      </w:r>
-      <w:r>
-        <w:rPr>
-          <w:rFonts w:ascii="Cambria Math" w:hAnsi="Cambria Math" w:cs="Cambria Math"/>
-        </w:rPr>
-        <w:t>⊕</w:t>
-      </w:r>
-      <w:r>
-        <w:t xml:space="preserve"> C</w:t>
-      </w:r>
-      <w:r>
-        <w:rPr>
-          <w:vertAlign w:val="subscript"/>
-        </w:rPr>
-        <w:t>i-1</w:t>
-      </w:r>
-      <w:r>
-        <w:tab/>
-      </w:r>
-      <w:r>
-        <w:tab/>
-      </w:r>
-      <w:r>
-        <w:tab/>
-      </w:r>
-      <w:r>
-        <w:tab/>
-        <w:t>K</w:t>
-      </w:r>
-      <w:r>
-        <w:t>nown</w:t>
-      </w:r>
-      <w:r>
-        <w:t xml:space="preserve"> by CBC Encryption algorithm</w:t>
-      </w:r>
-    </w:p>
-    <w:p>
-      <w:pPr>
-        <w:tabs>
-          <w:tab w:val="left" w:pos="450"/>
-        </w:tabs>
-        <w:rPr>
-          <w:lang w:val="pl-PL"/>
-        </w:rPr>
-      </w:pPr>
-      <w:r>
-        <w:tab/>
-      </w:r>
-      <w:r>
-        <w:tab/>
-      </w:r>
-      <w:r>
-        <w:rPr>
-          <w:lang w:val="pl-PL"/>
-        </w:rPr>
-        <w:t>D(C</w:t>
-      </w:r>
-      <w:r>
-        <w:rPr>
-          <w:vertAlign w:val="subscript"/>
-          <w:lang w:val="pl-PL"/>
-        </w:rPr>
-        <w:t>i</w:t>
-      </w:r>
-      <w:r>
-        <w:rPr>
-          <w:lang w:val="pl-PL"/>
-        </w:rPr>
-        <w:t>)[15</w:t>
-      </w:r>
-      <w:r>
-        <w:rPr>
-          <w:lang w:val="pl-PL"/>
-        </w:rPr>
-        <w:t>] = P</w:t>
-      </w:r>
-      <w:r>
-        <w:rPr>
-          <w:vertAlign w:val="subscript"/>
-          <w:lang w:val="pl-PL"/>
-        </w:rPr>
-        <w:t>i</w:t>
-      </w:r>
-      <w:r>
-        <w:rPr>
-          <w:lang w:val="pl-PL"/>
-        </w:rPr>
-        <w:t>[15</w:t>
-      </w:r>
-      <w:r>
-        <w:rPr>
-          <w:lang w:val="pl-PL"/>
-        </w:rPr>
-        <w:t>]</w:t>
-      </w:r>
-      <w:r>
-        <w:rPr>
-          <w:rFonts w:ascii="Cambria Math" w:hAnsi="Cambria Math" w:cs="Cambria Math"/>
-          <w:lang w:val="pl-PL"/>
-        </w:rPr>
-        <w:t xml:space="preserve"> ⊕</w:t>
-      </w:r>
-      <w:r>
-        <w:rPr>
-          <w:lang w:val="pl-PL"/>
-        </w:rPr>
-        <w:t xml:space="preserve"> C</w:t>
-      </w:r>
-      <w:r>
-        <w:rPr>
-          <w:vertAlign w:val="subscript"/>
-          <w:lang w:val="pl-PL"/>
-        </w:rPr>
-        <w:t>i-1</w:t>
-      </w:r>
-      <w:r>
-        <w:rPr>
-          <w:lang w:val="pl-PL"/>
-        </w:rPr>
-        <w:t>[15</w:t>
-      </w:r>
-      <w:r>
-        <w:rPr>
-          <w:lang w:val="pl-PL"/>
-        </w:rPr>
-        <w:t>]</w:t>
-      </w:r>
-      <w:r>
-        <w:rPr>
-          <w:lang w:val="pl-PL"/>
-        </w:rPr>
-        <w:tab/>
-      </w:r>
-      <w:r>
-        <w:rPr>
-          <w:lang w:val="pl-PL"/>
-        </w:rPr>
-        <w:tab/>
-      </w:r>
-    </w:p>
-    <w:p>
-      <w:pPr>
-        <w:tabs>
-          <w:tab w:val="left" w:pos="450"/>
-        </w:tabs>
-        <w:rPr>
-          <w:lang w:val="pl-PL"/>
-        </w:rPr>
-      </w:pPr>
-      <w:r>
-        <w:rPr>
-          <w:lang w:val="pl-PL"/>
-        </w:rPr>
-        <w:t>Since</w:t>
-      </w:r>
-      <w:r>
-        <w:rPr>
-          <w:lang w:val="pl-PL"/>
-        </w:rPr>
-        <w:tab/>
-        <w:t>D</w:t>
-      </w:r>
-      <w:r>
-        <w:rPr>
-          <w:vertAlign w:val="subscript"/>
-          <w:lang w:val="pl-PL"/>
-        </w:rPr>
-        <w:t>K</w:t>
-      </w:r>
-      <w:r>
-        <w:rPr>
-          <w:lang w:val="pl-PL"/>
-        </w:rPr>
-        <w:t>(C</w:t>
-      </w:r>
-      <w:r>
-        <w:rPr>
-          <w:vertAlign w:val="subscript"/>
-          <w:lang w:val="pl-PL"/>
-        </w:rPr>
-        <w:t>i</w:t>
-      </w:r>
-      <w:r>
-        <w:rPr>
-          <w:lang w:val="pl-PL"/>
-        </w:rPr>
-        <w:t>)[15</w:t>
-      </w:r>
-      <w:r>
-        <w:rPr>
-          <w:lang w:val="pl-PL"/>
-        </w:rPr>
-        <w:t xml:space="preserve">] </w:t>
-      </w:r>
-      <w:r>
-        <w:rPr>
-          <w:rFonts w:ascii="Cambria Math" w:hAnsi="Cambria Math" w:cs="Cambria Math"/>
-          <w:lang w:val="pl-PL"/>
-        </w:rPr>
-        <w:t>⊕</w:t>
-      </w:r>
-      <w:r>
-        <w:rPr>
-          <w:lang w:val="pl-PL"/>
-        </w:rPr>
-        <w:t xml:space="preserve"> C</w:t>
-      </w:r>
-      <w:r>
-        <w:rPr>
-          <w:vertAlign w:val="subscript"/>
-          <w:lang w:val="pl-PL"/>
-        </w:rPr>
-        <w:t>n</w:t>
-      </w:r>
-      <w:r>
-        <w:rPr>
-          <w:rFonts w:ascii="Calibri" w:hAnsi="Calibri" w:cs="Calibri"/>
-          <w:vertAlign w:val="subscript"/>
-          <w:lang w:val="pl-PL"/>
-        </w:rPr>
-        <w:t>­</w:t>
-      </w:r>
-      <w:r>
-        <w:rPr>
-          <w:vertAlign w:val="subscript"/>
-          <w:lang w:val="pl-PL"/>
-        </w:rPr>
-        <w:t>1</w:t>
-      </w:r>
-      <w:r>
-        <w:rPr>
-          <w:lang w:val="pl-PL"/>
-        </w:rPr>
-        <w:t>[15] = 15</w:t>
-      </w:r>
-      <w:r>
-        <w:rPr>
-          <w:lang w:val="pl-PL"/>
-        </w:rPr>
-        <w:t xml:space="preserve">, </w:t>
-      </w:r>
-      <w:r>
-        <w:rPr>
-          <w:lang w:val="pl-PL"/>
-        </w:rPr>
-        <w:tab/>
-      </w:r>
-    </w:p>
-    <w:p>
-      <w:pPr>
-        <w:tabs>
-          <w:tab w:val="left" w:pos="450"/>
-        </w:tabs>
-      </w:pPr>
-      <w:r>
-        <w:rPr>
-          <w:lang w:val="pl-PL"/>
-        </w:rPr>
-        <w:tab/>
-      </w:r>
-      <w:r>
-        <w:rPr>
-          <w:lang w:val="pl-PL"/>
-        </w:rPr>
-        <w:tab/>
-      </w:r>
-      <w:r>
-        <w:t>( P</w:t>
-      </w:r>
-      <w:r>
-        <w:rPr>
-          <w:vertAlign w:val="subscript"/>
-        </w:rPr>
-        <w:t>i</w:t>
-      </w:r>
-      <w:r>
-        <w:t>[15</w:t>
-      </w:r>
-      <w:r>
-        <w:t>]</w:t>
-      </w:r>
-      <w:r>
-        <w:rPr>
-          <w:rFonts w:ascii="Cambria Math" w:hAnsi="Cambria Math" w:cs="Cambria Math"/>
-        </w:rPr>
-        <w:t xml:space="preserve"> ⊕</w:t>
-      </w:r>
-      <w:r>
-        <w:t xml:space="preserve"> C</w:t>
-      </w:r>
-      <w:r>
-        <w:rPr>
-          <w:vertAlign w:val="subscript"/>
-        </w:rPr>
-        <w:t>i-1</w:t>
-      </w:r>
-      <w:r>
-        <w:t>[15</w:t>
-      </w:r>
-      <w:r>
-        <w:t xml:space="preserve">] ) </w:t>
-      </w:r>
-      <w:r>
-        <w:rPr>
-          <w:rFonts w:ascii="Cambria Math" w:hAnsi="Cambria Math" w:cs="Cambria Math"/>
-        </w:rPr>
-        <w:t>⊕</w:t>
-      </w:r>
-      <w:r>
-        <w:t xml:space="preserve"> C</w:t>
-      </w:r>
-      <w:r>
-        <w:rPr>
-          <w:vertAlign w:val="subscript"/>
-        </w:rPr>
-        <w:t>n</w:t>
-      </w:r>
-      <w:r>
-        <w:rPr>
-          <w:rFonts w:ascii="Calibri" w:hAnsi="Calibri" w:cs="Calibri"/>
-          <w:vertAlign w:val="subscript"/>
-        </w:rPr>
-        <w:t>­</w:t>
-      </w:r>
-      <w:r>
-        <w:rPr>
-          <w:vertAlign w:val="subscript"/>
-        </w:rPr>
-        <w:t>1</w:t>
-      </w:r>
-      <w:r>
-        <w:t>[15] = 15</w:t>
-      </w:r>
-      <w:r>
-        <w:tab/>
-      </w:r>
-      <w:r>
-        <w:tab/>
-        <w:t>Substitute for D</w:t>
-      </w:r>
-      <w:r>
-        <w:rPr>
-          <w:vertAlign w:val="subscript"/>
-        </w:rPr>
-        <w:t>K</w:t>
-      </w:r>
-      <w:r>
-        <w:t>(C</w:t>
-      </w:r>
-      <w:r>
-        <w:rPr>
-          <w:vertAlign w:val="subscript"/>
-        </w:rPr>
-        <w:t>i</w:t>
-      </w:r>
-      <w:r>
-        <w:t>)[15</w:t>
-      </w:r>
-      <w:r>
-        <w:t>]</w:t>
-      </w:r>
-    </w:p>
-    <w:p>
-      <w:pPr>
-        <w:tabs>
-          <w:tab w:val="left" w:pos="450"/>
-        </w:tabs>
-      </w:pPr>
-      <w:r>
-        <w:tab/>
-      </w:r>
-      <w:r>
-        <w:tab/>
+        <w:t xml:space="preserve">Implementation and </w:t>
       </w:r>
       <w:r>
         <w:rPr>
           <w:b/>
         </w:rPr>
-        <w:t>P</w:t>
-      </w:r>
+        <w:t>Visualization of the Attack and Defense using Curses shell graphics module</w:t>
+      </w:r>
+    </w:p>
+    <w:p>
+      <w:pPr>
+        <w:tabs>
+          <w:tab w:val="left" w:pos="450"/>
+        </w:tabs>
+      </w:pPr>
       <w:r>
         <w:rPr>
-          <w:b/>
-          <w:vertAlign w:val="subscript"/>
+          <w:noProof/>
         </w:rPr>
-        <w:t>i</w:t>
-      </w:r>
+        <w:drawing>
+          <wp:inline distT="0" distB="0" distL="0" distR="0" wp14:anchorId="3E93A93A" wp14:editId="41CFEB0A">
+            <wp:extent cx="6193772" cy="5113325"/>
+            <wp:effectExtent l="19050" t="19050" r="17145" b="11430"/>
+            <wp:docPr id="23" name="Picture 23"/>
+            <wp:cNvGraphicFramePr>
+              <a:graphicFrameLocks xmlns:a="http://schemas.openxmlformats.org/drawingml/2006/main" noChangeAspect="1"/>
+            </wp:cNvGraphicFramePr>
+            <a:graphic xmlns:a="http://schemas.openxmlformats.org/drawingml/2006/main">
+              <a:graphicData uri="http://schemas.openxmlformats.org/drawingml/2006/picture">
+                <pic:pic xmlns:pic="http://schemas.openxmlformats.org/drawingml/2006/picture">
+                  <pic:nvPicPr>
+                    <pic:cNvPr id="1" name=""/>
+                    <pic:cNvPicPr/>
+                  </pic:nvPicPr>
+                  <pic:blipFill rotWithShape="1">
+                    <a:blip r:embed="rId12"/>
+                    <a:srcRect t="5840"/>
+                    <a:stretch/>
+                  </pic:blipFill>
+                  <pic:spPr bwMode="auto">
+                    <a:xfrm>
+                      <a:off x="0" y="0"/>
+                      <a:ext cx="6200824" cy="5119147"/>
+                    </a:xfrm>
+                    <a:prstGeom prst="rect">
+                      <a:avLst/>
+                    </a:prstGeom>
+                    <a:ln w="9525" cap="flat" cmpd="sng" algn="ctr">
+                      <a:solidFill>
+                        <a:sysClr val="windowText" lastClr="000000"/>
+                      </a:solidFill>
+                      <a:prstDash val="solid"/>
+                      <a:round/>
+                      <a:headEnd type="none" w="med" len="med"/>
+                      <a:tailEnd type="none" w="med" len="med"/>
+                    </a:ln>
+                    <a:extLst>
+                      <a:ext uri="{53640926-AAD7-44D8-BBD7-CCE9431645EC}">
+                        <a14:shadowObscured xmlns:a14="http://schemas.microsoft.com/office/drawing/2010/main"/>
+                      </a:ext>
+                    </a:extLst>
+                  </pic:spPr>
+                </pic:pic>
+              </a:graphicData>
+            </a:graphic>
+          </wp:inline>
+        </w:drawing>
+      </w:r>
+      <w:r>
+        <w:t xml:space="preserve"> </w:t>
+      </w:r>
+    </w:p>
+    <w:p>
+      <w:pPr>
+        <w:tabs>
+          <w:tab w:val="left" w:pos="450"/>
+        </w:tabs>
+        <w:rPr>
+          <w:noProof/>
+        </w:rPr>
+      </w:pPr>
+    </w:p>
+    <w:p>
+      <w:pPr>
+        <w:tabs>
+          <w:tab w:val="left" w:pos="450"/>
+        </w:tabs>
+      </w:pPr>
+      <w:r>
+        <w:rPr>
+          <w:noProof/>
+        </w:rPr>
+        <w:drawing>
+          <wp:inline distT="0" distB="0" distL="0" distR="0" wp14:anchorId="655595F8" wp14:editId="1F673BF0">
+            <wp:extent cx="6858000" cy="3356051"/>
+            <wp:effectExtent l="19050" t="19050" r="19050" b="15875"/>
+            <wp:docPr id="9" name="Picture 9"/>
+            <wp:cNvGraphicFramePr>
+              <a:graphicFrameLocks xmlns:a="http://schemas.openxmlformats.org/drawingml/2006/main" noChangeAspect="1"/>
+            </wp:cNvGraphicFramePr>
+            <a:graphic xmlns:a="http://schemas.openxmlformats.org/drawingml/2006/main">
+              <a:graphicData uri="http://schemas.openxmlformats.org/drawingml/2006/picture">
+                <pic:pic xmlns:pic="http://schemas.openxmlformats.org/drawingml/2006/picture">
+                  <pic:nvPicPr>
+                    <pic:cNvPr id="1" name=""/>
+                    <pic:cNvPicPr/>
+                  </pic:nvPicPr>
+                  <pic:blipFill rotWithShape="1">
+                    <a:blip r:embed="rId13"/>
+                    <a:srcRect t="3977"/>
+                    <a:stretch/>
+                  </pic:blipFill>
+                  <pic:spPr bwMode="auto">
+                    <a:xfrm>
+                      <a:off x="0" y="0"/>
+                      <a:ext cx="6858000" cy="3356051"/>
+                    </a:xfrm>
+                    <a:prstGeom prst="rect">
+                      <a:avLst/>
+                    </a:prstGeom>
+                    <a:ln w="9525" cap="flat" cmpd="sng" algn="ctr">
+                      <a:solidFill>
+                        <a:sysClr val="windowText" lastClr="000000"/>
+                      </a:solidFill>
+                      <a:prstDash val="solid"/>
+                      <a:round/>
+                      <a:headEnd type="none" w="med" len="med"/>
+                      <a:tailEnd type="none" w="med" len="med"/>
+                    </a:ln>
+                    <a:extLst>
+                      <a:ext uri="{53640926-AAD7-44D8-BBD7-CCE9431645EC}">
+                        <a14:shadowObscured xmlns:a14="http://schemas.microsoft.com/office/drawing/2010/main"/>
+                      </a:ext>
+                    </a:extLst>
+                  </pic:spPr>
+                </pic:pic>
+              </a:graphicData>
+            </a:graphic>
+          </wp:inline>
+        </w:drawing>
+      </w:r>
+    </w:p>
+    <w:p>
+      <w:pPr>
+        <w:tabs>
+          <w:tab w:val="left" w:pos="450"/>
+        </w:tabs>
+      </w:pPr>
+    </w:p>
+    <w:p>
+      <w:pPr>
+        <w:tabs>
+          <w:tab w:val="left" w:pos="450"/>
+        </w:tabs>
+      </w:pPr>
+      <w:r>
+        <w:rPr>
+          <w:noProof/>
+        </w:rPr>
+        <w:lastRenderedPageBreak/>
+        <w:drawing>
+          <wp:inline distT="0" distB="0" distL="0" distR="0" wp14:anchorId="218CDA85" wp14:editId="33A7E51A">
+            <wp:extent cx="6858000" cy="1345438"/>
+            <wp:effectExtent l="19050" t="19050" r="19050" b="26670"/>
+            <wp:docPr id="18" name="Picture 18"/>
+            <wp:cNvGraphicFramePr>
+              <a:graphicFrameLocks xmlns:a="http://schemas.openxmlformats.org/drawingml/2006/main" noChangeAspect="1"/>
+            </wp:cNvGraphicFramePr>
+            <a:graphic xmlns:a="http://schemas.openxmlformats.org/drawingml/2006/main">
+              <a:graphicData uri="http://schemas.openxmlformats.org/drawingml/2006/picture">
+                <pic:pic xmlns:pic="http://schemas.openxmlformats.org/drawingml/2006/picture">
+                  <pic:nvPicPr>
+                    <pic:cNvPr id="1" name=""/>
+                    <pic:cNvPicPr/>
+                  </pic:nvPicPr>
+                  <pic:blipFill rotWithShape="1">
+                    <a:blip r:embed="rId14"/>
+                    <a:srcRect t="59220" b="2563"/>
+                    <a:stretch/>
+                  </pic:blipFill>
+                  <pic:spPr bwMode="auto">
+                    <a:xfrm>
+                      <a:off x="0" y="0"/>
+                      <a:ext cx="6858000" cy="1345438"/>
+                    </a:xfrm>
+                    <a:prstGeom prst="rect">
+                      <a:avLst/>
+                    </a:prstGeom>
+                    <a:ln w="9525" cap="flat" cmpd="sng" algn="ctr">
+                      <a:solidFill>
+                        <a:sysClr val="windowText" lastClr="000000"/>
+                      </a:solidFill>
+                      <a:prstDash val="solid"/>
+                      <a:round/>
+                      <a:headEnd type="none" w="med" len="med"/>
+                      <a:tailEnd type="none" w="med" len="med"/>
+                    </a:ln>
+                    <a:extLst>
+                      <a:ext uri="{53640926-AAD7-44D8-BBD7-CCE9431645EC}">
+                        <a14:shadowObscured xmlns:a14="http://schemas.microsoft.com/office/drawing/2010/main"/>
+                      </a:ext>
+                    </a:extLst>
+                  </pic:spPr>
+                </pic:pic>
+              </a:graphicData>
+            </a:graphic>
+          </wp:inline>
+        </w:drawing>
+      </w:r>
+    </w:p>
+    <w:p>
+      <w:pPr>
+        <w:tabs>
+          <w:tab w:val="left" w:pos="450"/>
+        </w:tabs>
+      </w:pPr>
+    </w:p>
+    <w:p>
+      <w:pPr>
+        <w:tabs>
+          <w:tab w:val="left" w:pos="450"/>
+        </w:tabs>
+      </w:pPr>
+      <w:r>
+        <w:rPr>
+          <w:noProof/>
+        </w:rPr>
+        <w:drawing>
+          <wp:inline distT="0" distB="0" distL="0" distR="0" wp14:anchorId="42847B54" wp14:editId="6F7C0ABF">
+            <wp:extent cx="6858000" cy="3150972"/>
+            <wp:effectExtent l="0" t="0" r="0" b="0"/>
+            <wp:docPr id="78" name="Picture 78"/>
+            <wp:cNvGraphicFramePr>
+              <a:graphicFrameLocks xmlns:a="http://schemas.openxmlformats.org/drawingml/2006/main" noChangeAspect="1"/>
+            </wp:cNvGraphicFramePr>
+            <a:graphic xmlns:a="http://schemas.openxmlformats.org/drawingml/2006/main">
+              <a:graphicData uri="http://schemas.openxmlformats.org/drawingml/2006/picture">
+                <pic:pic xmlns:pic="http://schemas.openxmlformats.org/drawingml/2006/picture">
+                  <pic:nvPicPr>
+                    <pic:cNvPr id="1" name=""/>
+                    <pic:cNvPicPr/>
+                  </pic:nvPicPr>
+                  <pic:blipFill rotWithShape="1">
+                    <a:blip r:embed="rId15"/>
+                    <a:srcRect t="3797"/>
+                    <a:stretch/>
+                  </pic:blipFill>
+                  <pic:spPr bwMode="auto">
+                    <a:xfrm>
+                      <a:off x="0" y="0"/>
+                      <a:ext cx="6858000" cy="3150972"/>
+                    </a:xfrm>
+                    <a:prstGeom prst="rect">
+                      <a:avLst/>
+                    </a:prstGeom>
+                    <a:ln>
+                      <a:noFill/>
+                    </a:ln>
+                    <a:extLst>
+                      <a:ext uri="{53640926-AAD7-44D8-BBD7-CCE9431645EC}">
+                        <a14:shadowObscured xmlns:a14="http://schemas.microsoft.com/office/drawing/2010/main"/>
+                      </a:ext>
+                    </a:extLst>
+                  </pic:spPr>
+                </pic:pic>
+              </a:graphicData>
+            </a:graphic>
+          </wp:inline>
+        </w:drawing>
+      </w:r>
+    </w:p>
+    <w:p>
+      <w:pPr>
+        <w:tabs>
+          <w:tab w:val="left" w:pos="450"/>
+        </w:tabs>
+      </w:pPr>
+    </w:p>
+    <w:p>
+      <w:pPr>
+        <w:tabs>
+          <w:tab w:val="left" w:pos="450"/>
+        </w:tabs>
+      </w:pPr>
+    </w:p>
+    <w:p>
+      <w:pPr>
+        <w:tabs>
+          <w:tab w:val="left" w:pos="450"/>
+        </w:tabs>
+      </w:pPr>
+    </w:p>
+    <w:p>
+      <w:pPr>
+        <w:tabs>
+          <w:tab w:val="left" w:pos="450"/>
+        </w:tabs>
+      </w:pPr>
       <w:r>
         <w:rPr>
           <w:b/>
         </w:rPr>
-        <w:t>[15</w:t>
-      </w:r>
+        <w:t>Defense Proposal &amp; Experiment</w:t>
+      </w:r>
+    </w:p>
+    <w:p>
+      <w:pPr>
+        <w:tabs>
+          <w:tab w:val="left" w:pos="450"/>
+        </w:tabs>
+      </w:pPr>
+      <w:r>
+        <w:t>The attack is a very low-effort attack, with a successful response from the server occurring every 1/256 attempts, until an IV / Key combination produce a final padding byte in Ci that is decrypted to a value of 15 (x0F).  The Opera browser implemented some temporary anti-POODLE record splitting whose details we didn’t find, but gave us the idea to split vulnerable records before encryption, in order to ensure that a full block of padding would never exist, and that sufficient bytes of the MAC would be pushed into the final block Cn, in order to sufficiently decrease the odds of a successful oracle response.</w:t>
+      </w:r>
+    </w:p>
+    <w:p>
+      <w:pPr>
+        <w:tabs>
+          <w:tab w:val="left" w:pos="450"/>
+        </w:tabs>
+      </w:pPr>
+    </w:p>
+    <w:p>
+      <w:r>
+        <w:t>A</w:t>
+      </w:r>
+      <w:r>
+        <w:t xml:space="preserve"> 6</w:t>
+      </w:r>
+      <w:r>
+        <w:t xml:space="preserve"> </w:t>
+      </w:r>
+      <w:r>
+        <w:t>/</w:t>
+      </w:r>
+      <w:r>
+        <w:t xml:space="preserve"> </w:t>
+      </w:r>
+      <w:r>
+        <w:t>n-6 record splitting</w:t>
+      </w:r>
+      <w:r>
+        <w:t xml:space="preserve"> approach seems to make intuitive sense, as it pushes 10 bytes of MAC into the final blocks of both split records.  A record split would be executed at the browser above the encryption layer</w:t>
+      </w:r>
+      <w:r>
+        <w:t xml:space="preserve"> anytime that it </w:t>
+      </w:r>
+      <w:r>
+        <w:t xml:space="preserve">receives a message length where length(message +MAC) % 16 ==0, i.e. a message that would result in a full block of padding.  Upon identifying this condition, the browser splits the record into two records.  The first record contains the first 6 bytes of the plaintext message, and the second record contains the remaining n-6 bytes.  Both records are then independently </w:t>
+      </w:r>
+      <w:proofErr w:type="spellStart"/>
+      <w:r>
+        <w:t>MAC’d</w:t>
+      </w:r>
+      <w:proofErr w:type="spellEnd"/>
+      <w:r>
+        <w:t>, padded, and encrypted.  The effect is that the 20-byte MAC is pushed into the final message block, so that both messages contain 10 bytes of MAC, and 6 bytes of padding.  This now decreases the probability that an attacker can replace the final block and achieve a successful match of both the final byte of padding AND 10 bytes of MAC in the last block from 1/256 to 1/2</w:t>
+      </w:r>
+      <w:r>
+        <w:rPr>
+          <w:vertAlign w:val="superscript"/>
+        </w:rPr>
+        <w:t>88</w:t>
+      </w:r>
+      <w:r>
+        <w:t xml:space="preserve"> = 3.23x10</w:t>
+      </w:r>
+      <w:r>
+        <w:rPr>
+          <w:vertAlign w:val="superscript"/>
+        </w:rPr>
+        <w:t>-27</w:t>
+      </w:r>
+      <w:r>
+        <w:t xml:space="preserve">.  This makes a successful attack much less likely.  As seen below, the attacker is not successful after 3,000 oracle requests.  Of course the ultimate solution is to disable SSLv3 altogether, as modern browsers have now done, but this record splitting may server as </w:t>
+      </w:r>
+      <w:r>
+        <w:t>an effective interim solution.  This defense approach could be further modified to split records with fewer than X MAC bytes in the final block, say if an attacker attempted to submit records with 15 bytes of padding and a single byte of MAC in the final block in an attempt to avoid a record split, if the cost of a 1/2</w:t>
+      </w:r>
+      <w:r>
+        <w:rPr>
+          <w:vertAlign w:val="superscript"/>
+        </w:rPr>
+        <w:t>16</w:t>
+      </w:r>
+      <w:r>
+        <w:t xml:space="preserve">  oracle success was still an affordable cost of effort.</w:t>
+      </w:r>
+    </w:p>
+    <w:p>
+      <w:r>
+        <w:lastRenderedPageBreak/>
+        <w:t>One of the drawbacks to this defense is that it requires servers to correctly handle assembly of split records upon receipt, which has a non-trivial likelihood of causing interoperability problems between browsers employing a record-splitting defense and servers.</w:t>
+      </w:r>
+      <w:bookmarkStart w:id="0" w:name="_GoBack"/>
+      <w:bookmarkEnd w:id="0"/>
+    </w:p>
+    <w:p/>
+    <w:p>
+      <w:pPr>
+        <w:tabs>
+          <w:tab w:val="left" w:pos="450"/>
+        </w:tabs>
+      </w:pPr>
+      <w:r>
+        <w:rPr>
+          <w:noProof/>
+        </w:rPr>
+        <w:drawing>
+          <wp:inline distT="0" distB="0" distL="0" distR="0" wp14:anchorId="0D22A87E" wp14:editId="05A69469">
+            <wp:extent cx="6858000" cy="3275965"/>
+            <wp:effectExtent l="19050" t="19050" r="19050" b="19685"/>
+            <wp:docPr id="90" name="Picture 90"/>
+            <wp:cNvGraphicFramePr>
+              <a:graphicFrameLocks xmlns:a="http://schemas.openxmlformats.org/drawingml/2006/main" noChangeAspect="1"/>
+            </wp:cNvGraphicFramePr>
+            <a:graphic xmlns:a="http://schemas.openxmlformats.org/drawingml/2006/main">
+              <a:graphicData uri="http://schemas.openxmlformats.org/drawingml/2006/picture">
+                <pic:pic xmlns:pic="http://schemas.openxmlformats.org/drawingml/2006/picture">
+                  <pic:nvPicPr>
+                    <pic:cNvPr id="1" name=""/>
+                    <pic:cNvPicPr/>
+                  </pic:nvPicPr>
+                  <pic:blipFill>
+                    <a:blip r:embed="rId16"/>
+                    <a:stretch>
+                      <a:fillRect/>
+                    </a:stretch>
+                  </pic:blipFill>
+                  <pic:spPr>
+                    <a:xfrm>
+                      <a:off x="0" y="0"/>
+                      <a:ext cx="6858000" cy="3275965"/>
+                    </a:xfrm>
+                    <a:prstGeom prst="rect">
+                      <a:avLst/>
+                    </a:prstGeom>
+                    <a:ln>
+                      <a:solidFill>
+                        <a:sysClr val="windowText" lastClr="000000"/>
+                      </a:solidFill>
+                    </a:ln>
+                  </pic:spPr>
+                </pic:pic>
+              </a:graphicData>
+            </a:graphic>
+          </wp:inline>
+        </w:drawing>
+      </w:r>
+    </w:p>
+    <w:p>
+      <w:pPr>
+        <w:tabs>
+          <w:tab w:val="left" w:pos="450"/>
+        </w:tabs>
+      </w:pPr>
+    </w:p>
+    <w:p>
+      <w:pPr>
+        <w:tabs>
+          <w:tab w:val="left" w:pos="450"/>
+        </w:tabs>
+      </w:pPr>
+      <w:r>
+        <w:rPr>
+          <w:noProof/>
+        </w:rPr>
+        <w:drawing>
+          <wp:inline distT="0" distB="0" distL="0" distR="0" wp14:anchorId="3673B24C" wp14:editId="0F8BD146">
+            <wp:extent cx="6858000" cy="3116580"/>
+            <wp:effectExtent l="19050" t="19050" r="19050" b="26670"/>
+            <wp:docPr id="91" name="Picture 91"/>
+            <wp:cNvGraphicFramePr>
+              <a:graphicFrameLocks xmlns:a="http://schemas.openxmlformats.org/drawingml/2006/main" noChangeAspect="1"/>
+            </wp:cNvGraphicFramePr>
+            <a:graphic xmlns:a="http://schemas.openxmlformats.org/drawingml/2006/main">
+              <a:graphicData uri="http://schemas.openxmlformats.org/drawingml/2006/picture">
+                <pic:pic xmlns:pic="http://schemas.openxmlformats.org/drawingml/2006/picture">
+                  <pic:nvPicPr>
+                    <pic:cNvPr id="1" name=""/>
+                    <pic:cNvPicPr/>
+                  </pic:nvPicPr>
+                  <pic:blipFill>
+                    <a:blip r:embed="rId17"/>
+                    <a:stretch>
+                      <a:fillRect/>
+                    </a:stretch>
+                  </pic:blipFill>
+                  <pic:spPr>
+                    <a:xfrm>
+                      <a:off x="0" y="0"/>
+                      <a:ext cx="6858000" cy="3116580"/>
+                    </a:xfrm>
+                    <a:prstGeom prst="rect">
+                      <a:avLst/>
+                    </a:prstGeom>
+                    <a:ln>
+                      <a:solidFill>
+                        <a:schemeClr val="tx1"/>
+                      </a:solidFill>
+                    </a:ln>
+                  </pic:spPr>
+                </pic:pic>
+              </a:graphicData>
+            </a:graphic>
+          </wp:inline>
+        </w:drawing>
+      </w:r>
+    </w:p>
+    <w:p>
+      <w:pPr>
+        <w:tabs>
+          <w:tab w:val="left" w:pos="450"/>
+        </w:tabs>
+      </w:pPr>
+    </w:p>
+    <w:p>
+      <w:pPr>
+        <w:tabs>
+          <w:tab w:val="left" w:pos="450"/>
+        </w:tabs>
+      </w:pPr>
+      <w:r>
+        <w:rPr>
+          <w:noProof/>
+        </w:rPr>
+        <w:lastRenderedPageBreak/>
+        <w:drawing>
+          <wp:inline distT="0" distB="0" distL="0" distR="0" wp14:anchorId="305C261A" wp14:editId="5A2E8963">
+            <wp:extent cx="6858000" cy="2414016"/>
+            <wp:effectExtent l="19050" t="19050" r="19050" b="24765"/>
+            <wp:docPr id="92" name="Picture 92"/>
+            <wp:cNvGraphicFramePr>
+              <a:graphicFrameLocks xmlns:a="http://schemas.openxmlformats.org/drawingml/2006/main" noChangeAspect="1"/>
+            </wp:cNvGraphicFramePr>
+            <a:graphic xmlns:a="http://schemas.openxmlformats.org/drawingml/2006/main">
+              <a:graphicData uri="http://schemas.openxmlformats.org/drawingml/2006/picture">
+                <pic:pic xmlns:pic="http://schemas.openxmlformats.org/drawingml/2006/picture">
+                  <pic:nvPicPr>
+                    <pic:cNvPr id="1" name=""/>
+                    <pic:cNvPicPr/>
+                  </pic:nvPicPr>
+                  <pic:blipFill rotWithShape="1">
+                    <a:blip r:embed="rId18"/>
+                    <a:srcRect b="41577"/>
+                    <a:stretch/>
+                  </pic:blipFill>
+                  <pic:spPr bwMode="auto">
+                    <a:xfrm>
+                      <a:off x="0" y="0"/>
+                      <a:ext cx="6858000" cy="2414016"/>
+                    </a:xfrm>
+                    <a:prstGeom prst="rect">
+                      <a:avLst/>
+                    </a:prstGeom>
+                    <a:ln w="9525" cap="flat" cmpd="sng" algn="ctr">
+                      <a:solidFill>
+                        <a:sysClr val="windowText" lastClr="000000"/>
+                      </a:solidFill>
+                      <a:prstDash val="solid"/>
+                      <a:round/>
+                      <a:headEnd type="none" w="med" len="med"/>
+                      <a:tailEnd type="none" w="med" len="med"/>
+                    </a:ln>
+                    <a:extLst>
+                      <a:ext uri="{53640926-AAD7-44D8-BBD7-CCE9431645EC}">
+                        <a14:shadowObscured xmlns:a14="http://schemas.microsoft.com/office/drawing/2010/main"/>
+                      </a:ext>
+                    </a:extLst>
+                  </pic:spPr>
+                </pic:pic>
+              </a:graphicData>
+            </a:graphic>
+          </wp:inline>
+        </w:drawing>
+      </w:r>
+    </w:p>
+    <w:p>
+      <w:pPr>
+        <w:tabs>
+          <w:tab w:val="left" w:pos="450"/>
+        </w:tabs>
+      </w:pPr>
+    </w:p>
+    <w:p>
+      <w:pPr>
+        <w:tabs>
+          <w:tab w:val="left" w:pos="450"/>
+        </w:tabs>
+      </w:pPr>
+    </w:p>
+    <w:p>
+      <w:pPr>
+        <w:tabs>
+          <w:tab w:val="left" w:pos="450"/>
+        </w:tabs>
+      </w:pPr>
       <w:r>
         <w:rPr>
           <w:b/>
         </w:rPr>
-        <w:t>]</w:t>
-      </w:r>
-      <w:r>
-        <w:rPr>
-          <w:rFonts w:ascii="Cambria Math" w:hAnsi="Cambria Math" w:cs="Cambria Math"/>
-        </w:rPr>
-        <w:t xml:space="preserve"> ⊕</w:t>
-      </w:r>
-      <w:r>
-        <w:t xml:space="preserve"> C</w:t>
-      </w:r>
-      <w:r>
-        <w:rPr>
-          <w:vertAlign w:val="subscript"/>
-        </w:rPr>
-        <w:t>i-1</w:t>
-      </w:r>
-      <w:r>
-        <w:t>[15</w:t>
-      </w:r>
-      <w:r>
-        <w:t xml:space="preserve">] </w:t>
-      </w:r>
-      <w:r>
-        <w:rPr>
-          <w:rFonts w:ascii="Cambria Math" w:hAnsi="Cambria Math" w:cs="Cambria Math"/>
-        </w:rPr>
-        <w:t>⊕</w:t>
-      </w:r>
-      <w:r>
-        <w:t xml:space="preserve"> C</w:t>
-      </w:r>
-      <w:r>
-        <w:rPr>
-          <w:vertAlign w:val="subscript"/>
-        </w:rPr>
-        <w:t>n</w:t>
-      </w:r>
-      <w:r>
-        <w:rPr>
-          <w:rFonts w:ascii="Calibri" w:hAnsi="Calibri" w:cs="Calibri"/>
-          <w:vertAlign w:val="subscript"/>
-        </w:rPr>
-        <w:t>­</w:t>
-      </w:r>
-      <w:r>
-        <w:rPr>
-          <w:vertAlign w:val="subscript"/>
-        </w:rPr>
-        <w:t>1</w:t>
-      </w:r>
-      <w:r>
-        <w:t>[15] = 15</w:t>
-      </w:r>
-      <w:r>
-        <w:tab/>
-      </w:r>
-      <w:r>
-        <w:tab/>
-        <w:t>Solve for P</w:t>
-      </w:r>
-      <w:r>
-        <w:rPr>
-          <w:vertAlign w:val="subscript"/>
-        </w:rPr>
-        <w:t>i</w:t>
-      </w:r>
-      <w:r>
-        <w:t>[15</w:t>
-      </w:r>
-      <w:r>
-        <w:t>]</w:t>
-      </w:r>
-    </w:p>
-    <w:p>
-      <w:pPr>
-        <w:tabs>
-          <w:tab w:val="left" w:pos="450"/>
-        </w:tabs>
-      </w:pPr>
-      <w:r>
-        <w:tab/>
-      </w:r>
-      <w:r>
-        <w:tab/>
-        <w:t>- So</w:t>
+        <w:t>References</w:t>
+      </w:r>
+    </w:p>
+    <w:p>
+      <w:pPr>
+        <w:tabs>
+          <w:tab w:val="left" w:pos="450"/>
+        </w:tabs>
+      </w:pPr>
+    </w:p>
+    <w:p>
+      <w:pPr>
+        <w:tabs>
+          <w:tab w:val="left" w:pos="450"/>
+        </w:tabs>
+      </w:pPr>
+      <w:r>
+        <w:t xml:space="preserve">This POODLE Bites: Exploiting The SSL 3.0 Fallback, </w:t>
+      </w:r>
+      <w:r>
+        <w:t>https://www.openssl.org/~bodo/ssl-poodle.pdf</w:t>
       </w:r>
       <w:r>
         <w:t xml:space="preserve"> </w:t>
       </w:r>
-      <w:r>
-        <w:rPr>
-          <w:b/>
-        </w:rPr>
-        <w:t>P</w:t>
-      </w:r>
-      <w:r>
-        <w:rPr>
-          <w:b/>
-          <w:vertAlign w:val="subscript"/>
-        </w:rPr>
-        <w:t>i</w:t>
-      </w:r>
-      <w:r>
-        <w:rPr>
-          <w:b/>
-        </w:rPr>
-        <w:t>[15</w:t>
-      </w:r>
-      <w:r>
-        <w:rPr>
-          <w:b/>
-        </w:rPr>
-        <w:t>]</w:t>
-      </w:r>
-      <w:r>
-        <w:t xml:space="preserve"> = 15</w:t>
-      </w:r>
-      <w:r>
-        <w:t xml:space="preserve"> </w:t>
-      </w:r>
-      <w:r>
-        <w:rPr>
-          <w:rFonts w:ascii="Cambria Math" w:hAnsi="Cambria Math" w:cs="Cambria Math"/>
-        </w:rPr>
-        <w:t>⊕</w:t>
-      </w:r>
-      <w:r>
-        <w:t xml:space="preserve"> C</w:t>
-      </w:r>
-      <w:r>
-        <w:rPr>
-          <w:vertAlign w:val="subscript"/>
-        </w:rPr>
-        <w:t>n</w:t>
-      </w:r>
-      <w:r>
-        <w:rPr>
-          <w:rFonts w:ascii="Calibri" w:hAnsi="Calibri" w:cs="Calibri"/>
-          <w:vertAlign w:val="subscript"/>
-        </w:rPr>
-        <w:t>­</w:t>
-      </w:r>
-      <w:r>
-        <w:rPr>
-          <w:vertAlign w:val="subscript"/>
-        </w:rPr>
-        <w:t>1</w:t>
-      </w:r>
-      <w:r>
-        <w:t>[15</w:t>
-      </w:r>
-      <w:r>
-        <w:t xml:space="preserve">] </w:t>
-      </w:r>
-      <w:r>
-        <w:rPr>
-          <w:rFonts w:ascii="Cambria Math" w:hAnsi="Cambria Math" w:cs="Cambria Math"/>
-        </w:rPr>
-        <w:t>⊕</w:t>
-      </w:r>
-      <w:r>
-        <w:t xml:space="preserve"> C</w:t>
-      </w:r>
-      <w:r>
-        <w:rPr>
-          <w:vertAlign w:val="subscript"/>
-        </w:rPr>
-        <w:t>i</w:t>
-      </w:r>
-      <w:r>
-        <w:rPr>
-          <w:rFonts w:ascii="Calibri" w:hAnsi="Calibri" w:cs="Calibri"/>
-          <w:vertAlign w:val="subscript"/>
-        </w:rPr>
-        <w:t>­</w:t>
-      </w:r>
-      <w:r>
-        <w:rPr>
-          <w:vertAlign w:val="subscript"/>
-        </w:rPr>
-        <w:t>1</w:t>
-      </w:r>
-      <w:r>
-        <w:t>[15</w:t>
-      </w:r>
-      <w:r>
-        <w:t>]</w:t>
-      </w:r>
-    </w:p>
-    <w:p>
-      <w:pPr>
-        <w:tabs>
-          <w:tab w:val="left" w:pos="450"/>
-        </w:tabs>
-      </w:pPr>
-    </w:p>
-    <w:p>
-      <w:pPr>
-        <w:tabs>
-          <w:tab w:val="left" w:pos="450"/>
-        </w:tabs>
-      </w:pPr>
-      <w:r>
-        <w:tab/>
-      </w:r>
-      <w:r>
-        <w:t xml:space="preserve">- </w:t>
-      </w:r>
-      <w:r>
-        <w:t>This reveals the cookies’ first previously unknown</w:t>
-      </w:r>
-      <w:r>
-        <w:t xml:space="preserve"> </w:t>
-      </w:r>
-      <w:r>
-        <w:t xml:space="preserve">byte. </w:t>
-      </w:r>
-    </w:p>
-    <w:p>
-      <w:pPr>
-        <w:tabs>
-          <w:tab w:val="left" w:pos="450"/>
-        </w:tabs>
-      </w:pPr>
-      <w:r>
-        <w:tab/>
-        <w:t xml:space="preserve">- </w:t>
-      </w:r>
-      <w:r>
-        <w:t>The attacker proceeds to the next byte by changing the sizes of request path and</w:t>
-      </w:r>
-      <w:r>
-        <w:t xml:space="preserve"> </w:t>
-      </w:r>
-      <w:r>
-        <w:t xml:space="preserve">body simultaneously such that </w:t>
-      </w:r>
-    </w:p>
-    <w:p>
-      <w:pPr>
-        <w:tabs>
-          <w:tab w:val="left" w:pos="450"/>
-        </w:tabs>
-      </w:pPr>
-      <w:r>
-        <w:tab/>
-        <w:t xml:space="preserve">   </w:t>
-      </w:r>
-      <w:r>
-        <w:t>the request size stays the same but the position of the</w:t>
-      </w:r>
-      <w:r>
-        <w:t xml:space="preserve"> headers is shifted</w:t>
-      </w:r>
-      <w:r>
-        <w:t>, continuing until it has decrypted a</w:t>
-      </w:r>
-      <w:r>
-        <w:t xml:space="preserve">s </w:t>
-      </w:r>
-    </w:p>
-    <w:p>
-      <w:pPr>
-        <w:tabs>
-          <w:tab w:val="left" w:pos="450"/>
-        </w:tabs>
-      </w:pPr>
-      <w:r>
-        <w:tab/>
-        <w:t xml:space="preserve">   much of the cookies as desired</w:t>
-      </w:r>
-    </w:p>
-    <w:p>
-      <w:pPr>
-        <w:tabs>
-          <w:tab w:val="left" w:pos="450"/>
-        </w:tabs>
-      </w:pPr>
-      <w:r>
-        <w:tab/>
-        <w:t xml:space="preserve">   (some browsers send request header and request body in separate SSL records; for this case, only the path size</w:t>
-      </w:r>
-    </w:p>
-    <w:p>
-      <w:pPr>
-        <w:tabs>
-          <w:tab w:val="left" w:pos="450"/>
-        </w:tabs>
-      </w:pPr>
-      <w:r>
-        <w:tab/>
-        <w:t xml:space="preserve">    needs to be changed when proceeding to the next byte)</w:t>
-      </w:r>
-    </w:p>
-    <w:p>
-      <w:pPr>
-        <w:tabs>
-          <w:tab w:val="left" w:pos="450"/>
-        </w:tabs>
-      </w:pPr>
-    </w:p>
-    <w:p>
-      <w:pPr>
-        <w:tabs>
-          <w:tab w:val="left" w:pos="450"/>
-        </w:tabs>
-      </w:pPr>
-      <w:r>
-        <w:t>The expected overall effort is 256 SSL 3.0 requests per byte.</w:t>
-      </w:r>
-    </w:p>
-    <w:p>
-      <w:pPr>
-        <w:tabs>
-          <w:tab w:val="left" w:pos="450"/>
-        </w:tabs>
-      </w:pPr>
-      <w:r>
-        <w:t>As the padding hides the exact size of the payload, the cookies’ size is not immediately</w:t>
-      </w:r>
-    </w:p>
-    <w:p>
-      <w:pPr>
-        <w:tabs>
-          <w:tab w:val="left" w:pos="450"/>
-        </w:tabs>
-      </w:pPr>
-      <w:r>
-        <w:t>apparent, but inducing requests GET /, GET /A, GET /AA, ... allows the attacker to</w:t>
-      </w:r>
-    </w:p>
-    <w:p>
-      <w:pPr>
-        <w:tabs>
-          <w:tab w:val="left" w:pos="450"/>
-        </w:tabs>
-      </w:pPr>
-      <w:r>
-        <w:t>observe at which point the block boundary gets crossed: after at most 16 such requests,</w:t>
-      </w:r>
-    </w:p>
-    <w:p>
-      <w:pPr>
-        <w:tabs>
-          <w:tab w:val="left" w:pos="450"/>
-        </w:tabs>
-      </w:pPr>
-      <w:r>
-        <w:t>this will reveal the padding size, and thus the size of the cookies.</w:t>
-      </w:r>
-    </w:p>
-    <w:p>
-      <w:pPr>
-        <w:tabs>
-          <w:tab w:val="left" w:pos="450"/>
-        </w:tabs>
-      </w:pPr>
-    </w:p>
-    <w:p>
-      <w:pPr>
-        <w:tabs>
-          <w:tab w:val="left" w:pos="450"/>
-        </w:tabs>
-      </w:pPr>
-    </w:p>
-    <w:p>
-      <w:pPr>
-        <w:tabs>
-          <w:tab w:val="left" w:pos="450"/>
-        </w:tabs>
-      </w:pPr>
-    </w:p>
-    <w:p>
-      <w:pPr>
-        <w:tabs>
-          <w:tab w:val="left" w:pos="450"/>
-        </w:tabs>
-      </w:pPr>
-    </w:p>
-    <w:p>
-      <w:pPr>
-        <w:tabs>
-          <w:tab w:val="left" w:pos="450"/>
-        </w:tabs>
-        <w:rPr>
-          <w:b/>
-        </w:rPr>
-      </w:pPr>
-      <w:r>
-        <w:rPr>
-          <w:b/>
-        </w:rPr>
-        <w:t>POODLE Setup</w:t>
-      </w:r>
-    </w:p>
-    <w:p>
-      <w:pPr>
-        <w:tabs>
-          <w:tab w:val="left" w:pos="450"/>
-        </w:tabs>
-      </w:pPr>
-    </w:p>
-    <w:p>
-      <w:pPr>
-        <w:tabs>
-          <w:tab w:val="left" w:pos="450"/>
-        </w:tabs>
-        <w:rPr>
-          <w:b/>
-        </w:rPr>
-      </w:pPr>
-      <w:r>
-        <w:rPr>
-          <w:b/>
-        </w:rPr>
-        <w:t>Web Server</w:t>
-      </w:r>
-    </w:p>
-    <w:p>
-      <w:pPr>
-        <w:tabs>
-          <w:tab w:val="left" w:pos="450"/>
-        </w:tabs>
-      </w:pPr>
-      <w:r>
-        <w:t>execute web server</w:t>
-      </w:r>
-      <w:r>
-        <w:t xml:space="preserve"> from /Desktop/web_server directory:</w:t>
-      </w:r>
-    </w:p>
-    <w:p>
-      <w:pPr>
-        <w:tabs>
-          <w:tab w:val="left" w:pos="450"/>
-        </w:tabs>
-      </w:pPr>
-      <w:r>
-        <w:tab/>
-        <w:t>/usr/local/bin/python3.3 ssl3_server.py:</w:t>
-      </w:r>
-    </w:p>
-    <w:p>
-      <w:pPr>
-        <w:tabs>
-          <w:tab w:val="left" w:pos="450"/>
-        </w:tabs>
-      </w:pPr>
-      <w:r>
-        <w:t>open old firefox browser from /Desktop/old_firefox/firefox/</w:t>
-      </w:r>
-    </w:p>
-    <w:p>
-      <w:pPr>
-        <w:tabs>
-          <w:tab w:val="left" w:pos="450"/>
-        </w:tabs>
-      </w:pPr>
-      <w:r>
-        <w:tab/>
-        <w:t>firefox.exe</w:t>
-      </w:r>
-    </w:p>
-    <w:p>
-      <w:pPr>
-        <w:tabs>
-          <w:tab w:val="left" w:pos="450"/>
-        </w:tabs>
-      </w:pPr>
-      <w:r>
-        <w:t>navigate to web server page:</w:t>
-      </w:r>
-    </w:p>
-    <w:p>
-      <w:pPr>
-        <w:tabs>
-          <w:tab w:val="left" w:pos="450"/>
-        </w:tabs>
-        <w:rPr>
-          <w:b/>
-        </w:rPr>
-      </w:pPr>
-      <w:r>
-        <w:tab/>
-      </w:r>
-      <w:r>
-        <w:rPr>
-          <w:b/>
-        </w:rPr>
-        <w:t>https://localhost:4443</w:t>
-      </w:r>
-    </w:p>
-    <w:p>
-      <w:pPr>
-        <w:tabs>
-          <w:tab w:val="left" w:pos="450"/>
-        </w:tabs>
-      </w:pPr>
-    </w:p>
-    <w:p>
-      <w:pPr>
-        <w:tabs>
-          <w:tab w:val="left" w:pos="450"/>
-        </w:tabs>
-        <w:rPr>
-          <w:b/>
-        </w:rPr>
-      </w:pPr>
-    </w:p>
-    <w:p>
-      <w:pPr>
-        <w:tabs>
-          <w:tab w:val="left" w:pos="450"/>
-        </w:tabs>
-        <w:rPr>
-          <w:noProof/>
-        </w:rPr>
-      </w:pPr>
-    </w:p>
-    <w:p>
-      <w:pPr>
-        <w:tabs>
-          <w:tab w:val="left" w:pos="450"/>
-        </w:tabs>
-      </w:pPr>
-    </w:p>
-    <w:p>
-      <w:pPr>
-        <w:tabs>
-          <w:tab w:val="left" w:pos="450"/>
-        </w:tabs>
-      </w:pPr>
-    </w:p>
-    <w:p>
-      <w:pPr>
-        <w:tabs>
-          <w:tab w:val="left" w:pos="450"/>
-        </w:tabs>
-      </w:pPr>
-    </w:p>
-    <w:p>
-      <w:pPr>
-        <w:tabs>
-          <w:tab w:val="left" w:pos="450"/>
-        </w:tabs>
-      </w:pPr>
-    </w:p>
-    <w:p>
-      <w:pPr>
-        <w:tabs>
-          <w:tab w:val="left" w:pos="450"/>
-        </w:tabs>
-      </w:pPr>
-    </w:p>
-    <w:p>
-      <w:pPr>
-        <w:tabs>
-          <w:tab w:val="left" w:pos="450"/>
-        </w:tabs>
-      </w:pPr>
-      <w:r>
-        <w:t>References</w:t>
-      </w:r>
-    </w:p>
-    <w:p>
-      <w:pPr>
-        <w:tabs>
-          <w:tab w:val="left" w:pos="450"/>
-        </w:tabs>
-      </w:pPr>
-    </w:p>
-    <w:p>
-      <w:pPr>
-        <w:tabs>
-          <w:tab w:val="left" w:pos="450"/>
-        </w:tabs>
-      </w:pPr>
-      <w:r>
-        <w:t xml:space="preserve">This POODLE Bites: Exploiting The SSL 3.0 Fallback, </w:t>
-      </w:r>
-      <w:r>
-        <w:t>https://www.openssl.org/~bodo/ssl-poodle.pdf</w:t>
-      </w:r>
-      <w:r>
-        <w:t xml:space="preserve"> </w:t>
+    </w:p>
+    <w:p>
+      <w:pPr>
+        <w:tabs>
+          <w:tab w:val="left" w:pos="450"/>
+        </w:tabs>
+      </w:pPr>
+    </w:p>
+    <w:p>
+      <w:pPr>
+        <w:tabs>
+          <w:tab w:val="left" w:pos="450"/>
+        </w:tabs>
+      </w:pPr>
+      <w:r>
+        <w:t>POODLE attacks on SSLv3 (14 Oct 2014), Imperial Violet blog, https://www.imperialviolet.org/2014/10/14/poodle.html</w:t>
       </w:r>
     </w:p>
     <w:p>
@@ -3407,6 +2329,95 @@
     </w:lvl>
   </w:abstractNum>
   <w:abstractNum w:abstractNumId="15" w15:restartNumberingAfterBreak="0">
+    <w:nsid w:val="15EA5711"/>
+    <w:multiLevelType w:val="hybridMultilevel"/>
+    <w:tmpl w:val="FB1C0420"/>
+    <w:lvl w:ilvl="0" w:tplc="48B2516C">
+      <w:start w:val="1"/>
+      <w:numFmt w:val="decimal"/>
+      <w:lvlText w:val="%1."/>
+      <w:lvlJc w:val="left"/>
+      <w:pPr>
+        <w:ind w:left="810" w:hanging="360"/>
+      </w:pPr>
+      <w:rPr>
+        <w:rFonts w:hint="default"/>
+      </w:rPr>
+    </w:lvl>
+    <w:lvl w:ilvl="1" w:tplc="04090019" w:tentative="1">
+      <w:start w:val="1"/>
+      <w:numFmt w:val="lowerLetter"/>
+      <w:lvlText w:val="%2."/>
+      <w:lvlJc w:val="left"/>
+      <w:pPr>
+        <w:ind w:left="1530" w:hanging="360"/>
+      </w:pPr>
+    </w:lvl>
+    <w:lvl w:ilvl="2" w:tplc="0409001B" w:tentative="1">
+      <w:start w:val="1"/>
+      <w:numFmt w:val="lowerRoman"/>
+      <w:lvlText w:val="%3."/>
+      <w:lvlJc w:val="right"/>
+      <w:pPr>
+        <w:ind w:left="2250" w:hanging="180"/>
+      </w:pPr>
+    </w:lvl>
+    <w:lvl w:ilvl="3" w:tplc="0409000F" w:tentative="1">
+      <w:start w:val="1"/>
+      <w:numFmt w:val="decimal"/>
+      <w:lvlText w:val="%4."/>
+      <w:lvlJc w:val="left"/>
+      <w:pPr>
+        <w:ind w:left="2970" w:hanging="360"/>
+      </w:pPr>
+    </w:lvl>
+    <w:lvl w:ilvl="4" w:tplc="04090019" w:tentative="1">
+      <w:start w:val="1"/>
+      <w:numFmt w:val="lowerLetter"/>
+      <w:lvlText w:val="%5."/>
+      <w:lvlJc w:val="left"/>
+      <w:pPr>
+        <w:ind w:left="3690" w:hanging="360"/>
+      </w:pPr>
+    </w:lvl>
+    <w:lvl w:ilvl="5" w:tplc="0409001B" w:tentative="1">
+      <w:start w:val="1"/>
+      <w:numFmt w:val="lowerRoman"/>
+      <w:lvlText w:val="%6."/>
+      <w:lvlJc w:val="right"/>
+      <w:pPr>
+        <w:ind w:left="4410" w:hanging="180"/>
+      </w:pPr>
+    </w:lvl>
+    <w:lvl w:ilvl="6" w:tplc="0409000F" w:tentative="1">
+      <w:start w:val="1"/>
+      <w:numFmt w:val="decimal"/>
+      <w:lvlText w:val="%7."/>
+      <w:lvlJc w:val="left"/>
+      <w:pPr>
+        <w:ind w:left="5130" w:hanging="360"/>
+      </w:pPr>
+    </w:lvl>
+    <w:lvl w:ilvl="7" w:tplc="04090019" w:tentative="1">
+      <w:start w:val="1"/>
+      <w:numFmt w:val="lowerLetter"/>
+      <w:lvlText w:val="%8."/>
+      <w:lvlJc w:val="left"/>
+      <w:pPr>
+        <w:ind w:left="5850" w:hanging="360"/>
+      </w:pPr>
+    </w:lvl>
+    <w:lvl w:ilvl="8" w:tplc="0409001B" w:tentative="1">
+      <w:start w:val="1"/>
+      <w:numFmt w:val="lowerRoman"/>
+      <w:lvlText w:val="%9."/>
+      <w:lvlJc w:val="right"/>
+      <w:pPr>
+        <w:ind w:left="6570" w:hanging="180"/>
+      </w:pPr>
+    </w:lvl>
+  </w:abstractNum>
+  <w:abstractNum w:abstractNumId="16" w15:restartNumberingAfterBreak="0">
     <w:nsid w:val="298929E5"/>
     <w:multiLevelType w:val="multilevel"/>
     <w:tmpl w:val="0409001F"/>
@@ -3492,7 +2503,7 @@
       </w:pPr>
     </w:lvl>
   </w:abstractNum>
-  <w:abstractNum w:abstractNumId="16" w15:restartNumberingAfterBreak="0">
+  <w:abstractNum w:abstractNumId="17" w15:restartNumberingAfterBreak="0">
     <w:nsid w:val="2EDE304E"/>
     <w:multiLevelType w:val="multilevel"/>
     <w:tmpl w:val="0409001D"/>
@@ -3578,7 +2589,7 @@
       </w:pPr>
     </w:lvl>
   </w:abstractNum>
-  <w:abstractNum w:abstractNumId="17" w15:restartNumberingAfterBreak="0">
+  <w:abstractNum w:abstractNumId="18" w15:restartNumberingAfterBreak="0">
     <w:nsid w:val="3AEB0273"/>
     <w:multiLevelType w:val="multilevel"/>
     <w:tmpl w:val="526206A0"/>
@@ -3665,7 +2676,7 @@
       </w:pPr>
     </w:lvl>
   </w:abstractNum>
-  <w:abstractNum w:abstractNumId="18" w15:restartNumberingAfterBreak="0">
+  <w:abstractNum w:abstractNumId="19" w15:restartNumberingAfterBreak="0">
     <w:nsid w:val="40FF30BD"/>
     <w:multiLevelType w:val="hybridMultilevel"/>
     <w:tmpl w:val="4B9C0340"/>
@@ -3754,7 +2765,7 @@
       </w:pPr>
     </w:lvl>
   </w:abstractNum>
-  <w:abstractNum w:abstractNumId="19" w15:restartNumberingAfterBreak="0">
+  <w:abstractNum w:abstractNumId="20" w15:restartNumberingAfterBreak="0">
     <w:nsid w:val="43F8503E"/>
     <w:multiLevelType w:val="multilevel"/>
     <w:tmpl w:val="0409001F"/>
@@ -3840,7 +2851,7 @@
       </w:pPr>
     </w:lvl>
   </w:abstractNum>
-  <w:abstractNum w:abstractNumId="20" w15:restartNumberingAfterBreak="0">
+  <w:abstractNum w:abstractNumId="21" w15:restartNumberingAfterBreak="0">
     <w:nsid w:val="484C4F29"/>
     <w:multiLevelType w:val="multilevel"/>
     <w:tmpl w:val="D8061F64"/>
@@ -3927,7 +2938,7 @@
       </w:pPr>
     </w:lvl>
   </w:abstractNum>
-  <w:abstractNum w:abstractNumId="21" w15:restartNumberingAfterBreak="0">
+  <w:abstractNum w:abstractNumId="22" w15:restartNumberingAfterBreak="0">
     <w:nsid w:val="59350CFB"/>
     <w:multiLevelType w:val="multilevel"/>
     <w:tmpl w:val="9DF09F08"/>
@@ -4014,7 +3025,7 @@
       </w:pPr>
     </w:lvl>
   </w:abstractNum>
-  <w:abstractNum w:abstractNumId="22" w15:restartNumberingAfterBreak="0">
+  <w:abstractNum w:abstractNumId="23" w15:restartNumberingAfterBreak="0">
     <w:nsid w:val="5DEC6B47"/>
     <w:multiLevelType w:val="multilevel"/>
     <w:tmpl w:val="604E1C0A"/>
@@ -4101,7 +3112,7 @@
       </w:pPr>
     </w:lvl>
   </w:abstractNum>
-  <w:abstractNum w:abstractNumId="23" w15:restartNumberingAfterBreak="0">
+  <w:abstractNum w:abstractNumId="24" w15:restartNumberingAfterBreak="0">
     <w:nsid w:val="6E9514D7"/>
     <w:multiLevelType w:val="multilevel"/>
     <w:tmpl w:val="0409001F"/>
@@ -4187,7 +3198,7 @@
       </w:pPr>
     </w:lvl>
   </w:abstractNum>
-  <w:abstractNum w:abstractNumId="24" w15:restartNumberingAfterBreak="0">
+  <w:abstractNum w:abstractNumId="25" w15:restartNumberingAfterBreak="0">
     <w:nsid w:val="7D8C2C6D"/>
     <w:multiLevelType w:val="multilevel"/>
     <w:tmpl w:val="04090023"/>
@@ -4275,7 +3286,7 @@
     </w:lvl>
   </w:abstractNum>
   <w:num w:numId="1">
-    <w:abstractNumId w:val="21"/>
+    <w:abstractNumId w:val="22"/>
   </w:num>
   <w:num w:numId="2">
     <w:abstractNumId w:val="13"/>
@@ -4284,16 +3295,16 @@
     <w:abstractNumId w:val="11"/>
   </w:num>
   <w:num w:numId="4">
-    <w:abstractNumId w:val="23"/>
+    <w:abstractNumId w:val="24"/>
   </w:num>
   <w:num w:numId="5">
     <w:abstractNumId w:val="14"/>
   </w:num>
   <w:num w:numId="6">
-    <w:abstractNumId w:val="17"/>
+    <w:abstractNumId w:val="18"/>
   </w:num>
   <w:num w:numId="7">
-    <w:abstractNumId w:val="20"/>
+    <w:abstractNumId w:val="21"/>
   </w:num>
   <w:num w:numId="8">
     <w:abstractNumId w:val="9"/>
@@ -4326,28 +3337,31 @@
     <w:abstractNumId w:val="0"/>
   </w:num>
   <w:num w:numId="18">
-    <w:abstractNumId w:val="15"/>
+    <w:abstractNumId w:val="16"/>
   </w:num>
   <w:num w:numId="19">
-    <w:abstractNumId w:val="16"/>
+    <w:abstractNumId w:val="17"/>
   </w:num>
   <w:num w:numId="20">
-    <w:abstractNumId w:val="22"/>
+    <w:abstractNumId w:val="23"/>
   </w:num>
   <w:num w:numId="21">
-    <w:abstractNumId w:val="19"/>
+    <w:abstractNumId w:val="20"/>
   </w:num>
   <w:num w:numId="22">
     <w:abstractNumId w:val="12"/>
   </w:num>
   <w:num w:numId="23">
-    <w:abstractNumId w:val="24"/>
+    <w:abstractNumId w:val="25"/>
   </w:num>
   <w:num w:numId="24">
     <w:abstractNumId w:val="10"/>
   </w:num>
   <w:num w:numId="25">
-    <w:abstractNumId w:val="18"/>
+    <w:abstractNumId w:val="19"/>
+  </w:num>
+  <w:num w:numId="26">
+    <w:abstractNumId w:val="15"/>
   </w:num>
 </w:numbering>
 </file>
@@ -6026,139 +5040,12 @@
 </file>
 
 <file path=customXml/item1.xml><?xml version="1.0" encoding="utf-8"?>
-<p:properties xmlns:p="http://schemas.microsoft.com/office/2006/metadata/properties" xmlns:xsi="http://www.w3.org/2001/XMLSchema-instance" xmlns:pc="http://schemas.microsoft.com/office/infopath/2007/PartnerControls">
-  <documentManagement>
-    <LocLastLocAttemptVersionTypeLookup xmlns="4873beb7-5857-4685-be1f-d57550cc96cc" xsi:nil="true"/>
-    <MarketSpecific xmlns="4873beb7-5857-4685-be1f-d57550cc96cc">false</MarketSpecific>
-    <ApprovalStatus xmlns="4873beb7-5857-4685-be1f-d57550cc96cc">InProgress</ApprovalStatus>
-    <LocComments xmlns="4873beb7-5857-4685-be1f-d57550cc96cc" xsi:nil="true"/>
-    <DirectSourceMarket xmlns="4873beb7-5857-4685-be1f-d57550cc96cc" xsi:nil="true"/>
-    <LocPublishedLinkedAssetsLookup xmlns="4873beb7-5857-4685-be1f-d57550cc96cc" xsi:nil="true"/>
-    <ThumbnailAssetId xmlns="4873beb7-5857-4685-be1f-d57550cc96cc" xsi:nil="true"/>
-    <PrimaryImageGen xmlns="4873beb7-5857-4685-be1f-d57550cc96cc">true</PrimaryImageGen>
-    <LegacyData xmlns="4873beb7-5857-4685-be1f-d57550cc96cc" xsi:nil="true"/>
-    <LocNewPublishedVersionLookup xmlns="4873beb7-5857-4685-be1f-d57550cc96cc" xsi:nil="true"/>
-    <NumericId xmlns="4873beb7-5857-4685-be1f-d57550cc96cc">102787001</NumericId>
-    <TPFriendlyName xmlns="4873beb7-5857-4685-be1f-d57550cc96cc" xsi:nil="true"/>
-    <LocOverallPublishStatusLookup xmlns="4873beb7-5857-4685-be1f-d57550cc96cc" xsi:nil="true"/>
-    <LocRecommendedHandoff xmlns="4873beb7-5857-4685-be1f-d57550cc96cc" xsi:nil="true"/>
-    <BlockPublish xmlns="4873beb7-5857-4685-be1f-d57550cc96cc">false</BlockPublish>
-    <BusinessGroup xmlns="4873beb7-5857-4685-be1f-d57550cc96cc" xsi:nil="true"/>
-    <OpenTemplate xmlns="4873beb7-5857-4685-be1f-d57550cc96cc">true</OpenTemplate>
-    <SourceTitle xmlns="4873beb7-5857-4685-be1f-d57550cc96cc" xsi:nil="true"/>
-    <LocOverallLocStatusLookup xmlns="4873beb7-5857-4685-be1f-d57550cc96cc" xsi:nil="true"/>
-    <APEditor xmlns="4873beb7-5857-4685-be1f-d57550cc96cc">
-      <UserInfo>
-        <DisplayName/>
-        <AccountId xsi:nil="true"/>
-        <AccountType/>
-      </UserInfo>
-    </APEditor>
-    <UALocComments xmlns="4873beb7-5857-4685-be1f-d57550cc96cc" xsi:nil="true"/>
-    <IntlLangReviewDate xmlns="4873beb7-5857-4685-be1f-d57550cc96cc" xsi:nil="true"/>
-    <PublishStatusLookup xmlns="4873beb7-5857-4685-be1f-d57550cc96cc">
-      <Value>1343188</Value>
-    </PublishStatusLookup>
-    <ParentAssetId xmlns="4873beb7-5857-4685-be1f-d57550cc96cc" xsi:nil="true"/>
-    <FeatureTagsTaxHTField0 xmlns="4873beb7-5857-4685-be1f-d57550cc96cc">
-      <Terms xmlns="http://schemas.microsoft.com/office/infopath/2007/PartnerControls"/>
-    </FeatureTagsTaxHTField0>
-    <MachineTranslated xmlns="4873beb7-5857-4685-be1f-d57550cc96cc">false</MachineTranslated>
-    <Providers xmlns="4873beb7-5857-4685-be1f-d57550cc96cc" xsi:nil="true"/>
-    <OriginalSourceMarket xmlns="4873beb7-5857-4685-be1f-d57550cc96cc" xsi:nil="true"/>
-    <APDescription xmlns="4873beb7-5857-4685-be1f-d57550cc96cc" xsi:nil="true"/>
-    <ContentItem xmlns="4873beb7-5857-4685-be1f-d57550cc96cc" xsi:nil="true"/>
-    <ClipArtFilename xmlns="4873beb7-5857-4685-be1f-d57550cc96cc" xsi:nil="true"/>
-    <TPInstallLocation xmlns="4873beb7-5857-4685-be1f-d57550cc96cc" xsi:nil="true"/>
-    <TimesCloned xmlns="4873beb7-5857-4685-be1f-d57550cc96cc" xsi:nil="true"/>
-    <PublishTargets xmlns="4873beb7-5857-4685-be1f-d57550cc96cc">OfficeOnlineVNext</PublishTargets>
-    <AcquiredFrom xmlns="4873beb7-5857-4685-be1f-d57550cc96cc">Internal MS</AcquiredFrom>
-    <AssetStart xmlns="4873beb7-5857-4685-be1f-d57550cc96cc">2011-11-23T17:29:00+00:00</AssetStart>
-    <FriendlyTitle xmlns="4873beb7-5857-4685-be1f-d57550cc96cc" xsi:nil="true"/>
-    <Provider xmlns="4873beb7-5857-4685-be1f-d57550cc96cc" xsi:nil="true"/>
-    <LastHandOff xmlns="4873beb7-5857-4685-be1f-d57550cc96cc" xsi:nil="true"/>
-    <TPClientViewer xmlns="4873beb7-5857-4685-be1f-d57550cc96cc" xsi:nil="true"/>
-    <TemplateStatus xmlns="4873beb7-5857-4685-be1f-d57550cc96cc">Complete</TemplateStatus>
-    <Downloads xmlns="4873beb7-5857-4685-be1f-d57550cc96cc">0</Downloads>
-    <OOCacheId xmlns="4873beb7-5857-4685-be1f-d57550cc96cc" xsi:nil="true"/>
-    <IsDeleted xmlns="4873beb7-5857-4685-be1f-d57550cc96cc">false</IsDeleted>
-    <LocPublishedDependentAssetsLookup xmlns="4873beb7-5857-4685-be1f-d57550cc96cc" xsi:nil="true"/>
-    <AssetExpire xmlns="4873beb7-5857-4685-be1f-d57550cc96cc">2029-05-12T07:00:00+00:00</AssetExpire>
-    <CSXSubmissionMarket xmlns="4873beb7-5857-4685-be1f-d57550cc96cc" xsi:nil="true"/>
-    <DSATActionTaken xmlns="4873beb7-5857-4685-be1f-d57550cc96cc" xsi:nil="true"/>
-    <SubmitterId xmlns="4873beb7-5857-4685-be1f-d57550cc96cc" xsi:nil="true"/>
-    <EditorialTags xmlns="4873beb7-5857-4685-be1f-d57550cc96cc" xsi:nil="true"/>
-    <TPExecutable xmlns="4873beb7-5857-4685-be1f-d57550cc96cc" xsi:nil="true"/>
-    <CSXSubmissionDate xmlns="4873beb7-5857-4685-be1f-d57550cc96cc" xsi:nil="true"/>
-    <CSXUpdate xmlns="4873beb7-5857-4685-be1f-d57550cc96cc">false</CSXUpdate>
-    <AssetType xmlns="4873beb7-5857-4685-be1f-d57550cc96cc">TP</AssetType>
-    <ApprovalLog xmlns="4873beb7-5857-4685-be1f-d57550cc96cc" xsi:nil="true"/>
-    <BugNumber xmlns="4873beb7-5857-4685-be1f-d57550cc96cc" xsi:nil="true"/>
-    <OriginAsset xmlns="4873beb7-5857-4685-be1f-d57550cc96cc" xsi:nil="true"/>
-    <TPComponent xmlns="4873beb7-5857-4685-be1f-d57550cc96cc" xsi:nil="true"/>
-    <Milestone xmlns="4873beb7-5857-4685-be1f-d57550cc96cc" xsi:nil="true"/>
-    <RecommendationsModifier xmlns="4873beb7-5857-4685-be1f-d57550cc96cc" xsi:nil="true"/>
-    <AssetId xmlns="4873beb7-5857-4685-be1f-d57550cc96cc">TP102787001</AssetId>
-    <PolicheckWords xmlns="4873beb7-5857-4685-be1f-d57550cc96cc" xsi:nil="true"/>
-    <TPLaunchHelpLink xmlns="4873beb7-5857-4685-be1f-d57550cc96cc" xsi:nil="true"/>
-    <IntlLocPriority xmlns="4873beb7-5857-4685-be1f-d57550cc96cc" xsi:nil="true"/>
-    <TPApplication xmlns="4873beb7-5857-4685-be1f-d57550cc96cc" xsi:nil="true"/>
-    <IntlLangReviewer xmlns="4873beb7-5857-4685-be1f-d57550cc96cc" xsi:nil="true"/>
-    <HandoffToMSDN xmlns="4873beb7-5857-4685-be1f-d57550cc96cc" xsi:nil="true"/>
-    <PlannedPubDate xmlns="4873beb7-5857-4685-be1f-d57550cc96cc" xsi:nil="true"/>
-    <CrawlForDependencies xmlns="4873beb7-5857-4685-be1f-d57550cc96cc">false</CrawlForDependencies>
-    <LocLastLocAttemptVersionLookup xmlns="4873beb7-5857-4685-be1f-d57550cc96cc">693888</LocLastLocAttemptVersionLookup>
-    <LocProcessedForHandoffsLookup xmlns="4873beb7-5857-4685-be1f-d57550cc96cc" xsi:nil="true"/>
-    <TrustLevel xmlns="4873beb7-5857-4685-be1f-d57550cc96cc">1 Microsoft Managed Content</TrustLevel>
-    <CampaignTagsTaxHTField0 xmlns="4873beb7-5857-4685-be1f-d57550cc96cc">
-      <Terms xmlns="http://schemas.microsoft.com/office/infopath/2007/PartnerControls"/>
-    </CampaignTagsTaxHTField0>
-    <TPNamespace xmlns="4873beb7-5857-4685-be1f-d57550cc96cc" xsi:nil="true"/>
-    <LocOverallPreviewStatusLookup xmlns="4873beb7-5857-4685-be1f-d57550cc96cc" xsi:nil="true"/>
-    <TaxCatchAll xmlns="4873beb7-5857-4685-be1f-d57550cc96cc"/>
-    <IsSearchable xmlns="4873beb7-5857-4685-be1f-d57550cc96cc">false</IsSearchable>
-    <TemplateTemplateType xmlns="4873beb7-5857-4685-be1f-d57550cc96cc">Word Document Template</TemplateTemplateType>
-    <Markets xmlns="4873beb7-5857-4685-be1f-d57550cc96cc"/>
-    <IntlLangReview xmlns="4873beb7-5857-4685-be1f-d57550cc96cc" xsi:nil="true"/>
-    <UAProjectedTotalWords xmlns="4873beb7-5857-4685-be1f-d57550cc96cc" xsi:nil="true"/>
-    <OutputCachingOn xmlns="4873beb7-5857-4685-be1f-d57550cc96cc">false</OutputCachingOn>
-    <AverageRating xmlns="4873beb7-5857-4685-be1f-d57550cc96cc" xsi:nil="true"/>
-    <LocMarketGroupTiers2 xmlns="4873beb7-5857-4685-be1f-d57550cc96cc" xsi:nil="true"/>
-    <APAuthor xmlns="4873beb7-5857-4685-be1f-d57550cc96cc">
-      <UserInfo>
-        <DisplayName>REDMOND\v-namall</DisplayName>
-        <AccountId>978</AccountId>
-        <AccountType/>
-      </UserInfo>
-    </APAuthor>
-    <TPCommandLine xmlns="4873beb7-5857-4685-be1f-d57550cc96cc" xsi:nil="true"/>
-    <LocManualTestRequired xmlns="4873beb7-5857-4685-be1f-d57550cc96cc">false</LocManualTestRequired>
-    <TPAppVersion xmlns="4873beb7-5857-4685-be1f-d57550cc96cc" xsi:nil="true"/>
-    <EditorialStatus xmlns="4873beb7-5857-4685-be1f-d57550cc96cc">Complete</EditorialStatus>
-    <LocProcessedForMarketsLookup xmlns="4873beb7-5857-4685-be1f-d57550cc96cc" xsi:nil="true"/>
-    <LastModifiedDateTime xmlns="4873beb7-5857-4685-be1f-d57550cc96cc" xsi:nil="true"/>
-    <TPLaunchHelpLinkType xmlns="4873beb7-5857-4685-be1f-d57550cc96cc">Template</TPLaunchHelpLinkType>
-    <ScenarioTagsTaxHTField0 xmlns="4873beb7-5857-4685-be1f-d57550cc96cc">
-      <Terms xmlns="http://schemas.microsoft.com/office/infopath/2007/PartnerControls"/>
-    </ScenarioTagsTaxHTField0>
-    <OriginalRelease xmlns="4873beb7-5857-4685-be1f-d57550cc96cc">14</OriginalRelease>
-    <LocalizationTagsTaxHTField0 xmlns="4873beb7-5857-4685-be1f-d57550cc96cc">
-      <Terms xmlns="http://schemas.microsoft.com/office/infopath/2007/PartnerControls"/>
-    </LocalizationTagsTaxHTField0>
-    <Manager xmlns="4873beb7-5857-4685-be1f-d57550cc96cc" xsi:nil="true"/>
-    <UALocRecommendation xmlns="4873beb7-5857-4685-be1f-d57550cc96cc">Localize</UALocRecommendation>
-    <LocOverallHandbackStatusLookup xmlns="4873beb7-5857-4685-be1f-d57550cc96cc" xsi:nil="true"/>
-    <ArtSampleDocs xmlns="4873beb7-5857-4685-be1f-d57550cc96cc" xsi:nil="true"/>
-    <UACurrentWords xmlns="4873beb7-5857-4685-be1f-d57550cc96cc" xsi:nil="true"/>
-    <ShowIn xmlns="4873beb7-5857-4685-be1f-d57550cc96cc">Show everywhere</ShowIn>
-    <CSXHash xmlns="4873beb7-5857-4685-be1f-d57550cc96cc" xsi:nil="true"/>
-    <VoteCount xmlns="4873beb7-5857-4685-be1f-d57550cc96cc" xsi:nil="true"/>
-    <InternalTagsTaxHTField0 xmlns="4873beb7-5857-4685-be1f-d57550cc96cc">
-      <Terms xmlns="http://schemas.microsoft.com/office/infopath/2007/PartnerControls"/>
-    </InternalTagsTaxHTField0>
-    <UANotes xmlns="4873beb7-5857-4685-be1f-d57550cc96cc" xsi:nil="true"/>
-  </documentManagement>
-</p:properties>
+<?mso-contentType ?>
+<FormTemplates xmlns="http://schemas.microsoft.com/sharepoint/v3/contenttype/forms">
+  <Display>DocumentLibraryForm</Display>
+  <Edit>AssetEditForm</Edit>
+  <New>DocumentLibraryForm</New>
+</FormTemplates>
 </file>
 
 <file path=customXml/item2.xml><?xml version="1.0" encoding="utf-8"?>
@@ -7202,20 +6089,145 @@
 </file>
 
 <file path=customXml/item3.xml><?xml version="1.0" encoding="utf-8"?>
-<?mso-contentType ?>
-<FormTemplates xmlns="http://schemas.microsoft.com/sharepoint/v3/contenttype/forms">
-  <Display>DocumentLibraryForm</Display>
-  <Edit>AssetEditForm</Edit>
-  <New>DocumentLibraryForm</New>
-</FormTemplates>
+<p:properties xmlns:p="http://schemas.microsoft.com/office/2006/metadata/properties" xmlns:xsi="http://www.w3.org/2001/XMLSchema-instance" xmlns:pc="http://schemas.microsoft.com/office/infopath/2007/PartnerControls">
+  <documentManagement>
+    <LocLastLocAttemptVersionTypeLookup xmlns="4873beb7-5857-4685-be1f-d57550cc96cc" xsi:nil="true"/>
+    <MarketSpecific xmlns="4873beb7-5857-4685-be1f-d57550cc96cc">false</MarketSpecific>
+    <ApprovalStatus xmlns="4873beb7-5857-4685-be1f-d57550cc96cc">InProgress</ApprovalStatus>
+    <LocComments xmlns="4873beb7-5857-4685-be1f-d57550cc96cc" xsi:nil="true"/>
+    <DirectSourceMarket xmlns="4873beb7-5857-4685-be1f-d57550cc96cc" xsi:nil="true"/>
+    <LocPublishedLinkedAssetsLookup xmlns="4873beb7-5857-4685-be1f-d57550cc96cc" xsi:nil="true"/>
+    <ThumbnailAssetId xmlns="4873beb7-5857-4685-be1f-d57550cc96cc" xsi:nil="true"/>
+    <PrimaryImageGen xmlns="4873beb7-5857-4685-be1f-d57550cc96cc">true</PrimaryImageGen>
+    <LegacyData xmlns="4873beb7-5857-4685-be1f-d57550cc96cc" xsi:nil="true"/>
+    <LocNewPublishedVersionLookup xmlns="4873beb7-5857-4685-be1f-d57550cc96cc" xsi:nil="true"/>
+    <NumericId xmlns="4873beb7-5857-4685-be1f-d57550cc96cc">102787001</NumericId>
+    <TPFriendlyName xmlns="4873beb7-5857-4685-be1f-d57550cc96cc" xsi:nil="true"/>
+    <LocOverallPublishStatusLookup xmlns="4873beb7-5857-4685-be1f-d57550cc96cc" xsi:nil="true"/>
+    <LocRecommendedHandoff xmlns="4873beb7-5857-4685-be1f-d57550cc96cc" xsi:nil="true"/>
+    <BlockPublish xmlns="4873beb7-5857-4685-be1f-d57550cc96cc">false</BlockPublish>
+    <BusinessGroup xmlns="4873beb7-5857-4685-be1f-d57550cc96cc" xsi:nil="true"/>
+    <OpenTemplate xmlns="4873beb7-5857-4685-be1f-d57550cc96cc">true</OpenTemplate>
+    <SourceTitle xmlns="4873beb7-5857-4685-be1f-d57550cc96cc" xsi:nil="true"/>
+    <LocOverallLocStatusLookup xmlns="4873beb7-5857-4685-be1f-d57550cc96cc" xsi:nil="true"/>
+    <APEditor xmlns="4873beb7-5857-4685-be1f-d57550cc96cc">
+      <UserInfo>
+        <DisplayName/>
+        <AccountId xsi:nil="true"/>
+        <AccountType/>
+      </UserInfo>
+    </APEditor>
+    <UALocComments xmlns="4873beb7-5857-4685-be1f-d57550cc96cc" xsi:nil="true"/>
+    <IntlLangReviewDate xmlns="4873beb7-5857-4685-be1f-d57550cc96cc" xsi:nil="true"/>
+    <PublishStatusLookup xmlns="4873beb7-5857-4685-be1f-d57550cc96cc">
+      <Value>1343188</Value>
+    </PublishStatusLookup>
+    <ParentAssetId xmlns="4873beb7-5857-4685-be1f-d57550cc96cc" xsi:nil="true"/>
+    <FeatureTagsTaxHTField0 xmlns="4873beb7-5857-4685-be1f-d57550cc96cc">
+      <Terms xmlns="http://schemas.microsoft.com/office/infopath/2007/PartnerControls"/>
+    </FeatureTagsTaxHTField0>
+    <MachineTranslated xmlns="4873beb7-5857-4685-be1f-d57550cc96cc">false</MachineTranslated>
+    <Providers xmlns="4873beb7-5857-4685-be1f-d57550cc96cc" xsi:nil="true"/>
+    <OriginalSourceMarket xmlns="4873beb7-5857-4685-be1f-d57550cc96cc" xsi:nil="true"/>
+    <APDescription xmlns="4873beb7-5857-4685-be1f-d57550cc96cc" xsi:nil="true"/>
+    <ContentItem xmlns="4873beb7-5857-4685-be1f-d57550cc96cc" xsi:nil="true"/>
+    <ClipArtFilename xmlns="4873beb7-5857-4685-be1f-d57550cc96cc" xsi:nil="true"/>
+    <TPInstallLocation xmlns="4873beb7-5857-4685-be1f-d57550cc96cc" xsi:nil="true"/>
+    <TimesCloned xmlns="4873beb7-5857-4685-be1f-d57550cc96cc" xsi:nil="true"/>
+    <PublishTargets xmlns="4873beb7-5857-4685-be1f-d57550cc96cc">OfficeOnlineVNext</PublishTargets>
+    <AcquiredFrom xmlns="4873beb7-5857-4685-be1f-d57550cc96cc">Internal MS</AcquiredFrom>
+    <AssetStart xmlns="4873beb7-5857-4685-be1f-d57550cc96cc">2011-11-23T17:29:00+00:00</AssetStart>
+    <FriendlyTitle xmlns="4873beb7-5857-4685-be1f-d57550cc96cc" xsi:nil="true"/>
+    <Provider xmlns="4873beb7-5857-4685-be1f-d57550cc96cc" xsi:nil="true"/>
+    <LastHandOff xmlns="4873beb7-5857-4685-be1f-d57550cc96cc" xsi:nil="true"/>
+    <TPClientViewer xmlns="4873beb7-5857-4685-be1f-d57550cc96cc" xsi:nil="true"/>
+    <TemplateStatus xmlns="4873beb7-5857-4685-be1f-d57550cc96cc">Complete</TemplateStatus>
+    <Downloads xmlns="4873beb7-5857-4685-be1f-d57550cc96cc">0</Downloads>
+    <OOCacheId xmlns="4873beb7-5857-4685-be1f-d57550cc96cc" xsi:nil="true"/>
+    <IsDeleted xmlns="4873beb7-5857-4685-be1f-d57550cc96cc">false</IsDeleted>
+    <LocPublishedDependentAssetsLookup xmlns="4873beb7-5857-4685-be1f-d57550cc96cc" xsi:nil="true"/>
+    <AssetExpire xmlns="4873beb7-5857-4685-be1f-d57550cc96cc">2029-05-12T07:00:00+00:00</AssetExpire>
+    <CSXSubmissionMarket xmlns="4873beb7-5857-4685-be1f-d57550cc96cc" xsi:nil="true"/>
+    <DSATActionTaken xmlns="4873beb7-5857-4685-be1f-d57550cc96cc" xsi:nil="true"/>
+    <SubmitterId xmlns="4873beb7-5857-4685-be1f-d57550cc96cc" xsi:nil="true"/>
+    <EditorialTags xmlns="4873beb7-5857-4685-be1f-d57550cc96cc" xsi:nil="true"/>
+    <TPExecutable xmlns="4873beb7-5857-4685-be1f-d57550cc96cc" xsi:nil="true"/>
+    <CSXSubmissionDate xmlns="4873beb7-5857-4685-be1f-d57550cc96cc" xsi:nil="true"/>
+    <CSXUpdate xmlns="4873beb7-5857-4685-be1f-d57550cc96cc">false</CSXUpdate>
+    <AssetType xmlns="4873beb7-5857-4685-be1f-d57550cc96cc">TP</AssetType>
+    <ApprovalLog xmlns="4873beb7-5857-4685-be1f-d57550cc96cc" xsi:nil="true"/>
+    <BugNumber xmlns="4873beb7-5857-4685-be1f-d57550cc96cc" xsi:nil="true"/>
+    <OriginAsset xmlns="4873beb7-5857-4685-be1f-d57550cc96cc" xsi:nil="true"/>
+    <TPComponent xmlns="4873beb7-5857-4685-be1f-d57550cc96cc" xsi:nil="true"/>
+    <Milestone xmlns="4873beb7-5857-4685-be1f-d57550cc96cc" xsi:nil="true"/>
+    <RecommendationsModifier xmlns="4873beb7-5857-4685-be1f-d57550cc96cc" xsi:nil="true"/>
+    <AssetId xmlns="4873beb7-5857-4685-be1f-d57550cc96cc">TP102787001</AssetId>
+    <PolicheckWords xmlns="4873beb7-5857-4685-be1f-d57550cc96cc" xsi:nil="true"/>
+    <TPLaunchHelpLink xmlns="4873beb7-5857-4685-be1f-d57550cc96cc" xsi:nil="true"/>
+    <IntlLocPriority xmlns="4873beb7-5857-4685-be1f-d57550cc96cc" xsi:nil="true"/>
+    <TPApplication xmlns="4873beb7-5857-4685-be1f-d57550cc96cc" xsi:nil="true"/>
+    <IntlLangReviewer xmlns="4873beb7-5857-4685-be1f-d57550cc96cc" xsi:nil="true"/>
+    <HandoffToMSDN xmlns="4873beb7-5857-4685-be1f-d57550cc96cc" xsi:nil="true"/>
+    <PlannedPubDate xmlns="4873beb7-5857-4685-be1f-d57550cc96cc" xsi:nil="true"/>
+    <CrawlForDependencies xmlns="4873beb7-5857-4685-be1f-d57550cc96cc">false</CrawlForDependencies>
+    <LocLastLocAttemptVersionLookup xmlns="4873beb7-5857-4685-be1f-d57550cc96cc">693888</LocLastLocAttemptVersionLookup>
+    <LocProcessedForHandoffsLookup xmlns="4873beb7-5857-4685-be1f-d57550cc96cc" xsi:nil="true"/>
+    <TrustLevel xmlns="4873beb7-5857-4685-be1f-d57550cc96cc">1 Microsoft Managed Content</TrustLevel>
+    <CampaignTagsTaxHTField0 xmlns="4873beb7-5857-4685-be1f-d57550cc96cc">
+      <Terms xmlns="http://schemas.microsoft.com/office/infopath/2007/PartnerControls"/>
+    </CampaignTagsTaxHTField0>
+    <TPNamespace xmlns="4873beb7-5857-4685-be1f-d57550cc96cc" xsi:nil="true"/>
+    <LocOverallPreviewStatusLookup xmlns="4873beb7-5857-4685-be1f-d57550cc96cc" xsi:nil="true"/>
+    <TaxCatchAll xmlns="4873beb7-5857-4685-be1f-d57550cc96cc"/>
+    <IsSearchable xmlns="4873beb7-5857-4685-be1f-d57550cc96cc">false</IsSearchable>
+    <TemplateTemplateType xmlns="4873beb7-5857-4685-be1f-d57550cc96cc">Word Document Template</TemplateTemplateType>
+    <Markets xmlns="4873beb7-5857-4685-be1f-d57550cc96cc"/>
+    <IntlLangReview xmlns="4873beb7-5857-4685-be1f-d57550cc96cc" xsi:nil="true"/>
+    <UAProjectedTotalWords xmlns="4873beb7-5857-4685-be1f-d57550cc96cc" xsi:nil="true"/>
+    <OutputCachingOn xmlns="4873beb7-5857-4685-be1f-d57550cc96cc">false</OutputCachingOn>
+    <AverageRating xmlns="4873beb7-5857-4685-be1f-d57550cc96cc" xsi:nil="true"/>
+    <LocMarketGroupTiers2 xmlns="4873beb7-5857-4685-be1f-d57550cc96cc" xsi:nil="true"/>
+    <APAuthor xmlns="4873beb7-5857-4685-be1f-d57550cc96cc">
+      <UserInfo>
+        <DisplayName>REDMOND\v-namall</DisplayName>
+        <AccountId>978</AccountId>
+        <AccountType/>
+      </UserInfo>
+    </APAuthor>
+    <TPCommandLine xmlns="4873beb7-5857-4685-be1f-d57550cc96cc" xsi:nil="true"/>
+    <LocManualTestRequired xmlns="4873beb7-5857-4685-be1f-d57550cc96cc">false</LocManualTestRequired>
+    <TPAppVersion xmlns="4873beb7-5857-4685-be1f-d57550cc96cc" xsi:nil="true"/>
+    <EditorialStatus xmlns="4873beb7-5857-4685-be1f-d57550cc96cc">Complete</EditorialStatus>
+    <LocProcessedForMarketsLookup xmlns="4873beb7-5857-4685-be1f-d57550cc96cc" xsi:nil="true"/>
+    <LastModifiedDateTime xmlns="4873beb7-5857-4685-be1f-d57550cc96cc" xsi:nil="true"/>
+    <TPLaunchHelpLinkType xmlns="4873beb7-5857-4685-be1f-d57550cc96cc">Template</TPLaunchHelpLinkType>
+    <ScenarioTagsTaxHTField0 xmlns="4873beb7-5857-4685-be1f-d57550cc96cc">
+      <Terms xmlns="http://schemas.microsoft.com/office/infopath/2007/PartnerControls"/>
+    </ScenarioTagsTaxHTField0>
+    <OriginalRelease xmlns="4873beb7-5857-4685-be1f-d57550cc96cc">14</OriginalRelease>
+    <LocalizationTagsTaxHTField0 xmlns="4873beb7-5857-4685-be1f-d57550cc96cc">
+      <Terms xmlns="http://schemas.microsoft.com/office/infopath/2007/PartnerControls"/>
+    </LocalizationTagsTaxHTField0>
+    <Manager xmlns="4873beb7-5857-4685-be1f-d57550cc96cc" xsi:nil="true"/>
+    <UALocRecommendation xmlns="4873beb7-5857-4685-be1f-d57550cc96cc">Localize</UALocRecommendation>
+    <LocOverallHandbackStatusLookup xmlns="4873beb7-5857-4685-be1f-d57550cc96cc" xsi:nil="true"/>
+    <ArtSampleDocs xmlns="4873beb7-5857-4685-be1f-d57550cc96cc" xsi:nil="true"/>
+    <UACurrentWords xmlns="4873beb7-5857-4685-be1f-d57550cc96cc" xsi:nil="true"/>
+    <ShowIn xmlns="4873beb7-5857-4685-be1f-d57550cc96cc">Show everywhere</ShowIn>
+    <CSXHash xmlns="4873beb7-5857-4685-be1f-d57550cc96cc" xsi:nil="true"/>
+    <VoteCount xmlns="4873beb7-5857-4685-be1f-d57550cc96cc" xsi:nil="true"/>
+    <InternalTagsTaxHTField0 xmlns="4873beb7-5857-4685-be1f-d57550cc96cc">
+      <Terms xmlns="http://schemas.microsoft.com/office/infopath/2007/PartnerControls"/>
+    </InternalTagsTaxHTField0>
+    <UANotes xmlns="4873beb7-5857-4685-be1f-d57550cc96cc" xsi:nil="true"/>
+  </documentManagement>
+</p:properties>
 </file>
 
 <file path=customXml/itemProps1.xml><?xml version="1.0" encoding="utf-8"?>
-<ds:datastoreItem xmlns:ds="http://schemas.openxmlformats.org/officeDocument/2006/customXml" ds:itemID="{7FBDB1CC-CEFB-4E46-8174-1F0AA0D30B24}">
+<ds:datastoreItem xmlns:ds="http://schemas.openxmlformats.org/officeDocument/2006/customXml" ds:itemID="{C01C3C56-10DB-49F7-B061-44D8728D078A}">
   <ds:schemaRefs>
-    <ds:schemaRef ds:uri="http://schemas.microsoft.com/office/2006/metadata/properties"/>
-    <ds:schemaRef ds:uri="http://schemas.microsoft.com/office/infopath/2007/PartnerControls"/>
-    <ds:schemaRef ds:uri="4873beb7-5857-4685-be1f-d57550cc96cc"/>
+    <ds:schemaRef ds:uri="http://schemas.microsoft.com/sharepoint/v3/contenttype/forms"/>
   </ds:schemaRefs>
 </ds:datastoreItem>
 </file>
@@ -7239,9 +6251,11 @@
 </file>
 
 <file path=customXml/itemProps3.xml><?xml version="1.0" encoding="utf-8"?>
-<ds:datastoreItem xmlns:ds="http://schemas.openxmlformats.org/officeDocument/2006/customXml" ds:itemID="{C01C3C56-10DB-49F7-B061-44D8728D078A}">
+<ds:datastoreItem xmlns:ds="http://schemas.openxmlformats.org/officeDocument/2006/customXml" ds:itemID="{7FBDB1CC-CEFB-4E46-8174-1F0AA0D30B24}">
   <ds:schemaRefs>
-    <ds:schemaRef ds:uri="http://schemas.microsoft.com/sharepoint/v3/contenttype/forms"/>
+    <ds:schemaRef ds:uri="http://schemas.microsoft.com/office/2006/metadata/properties"/>
+    <ds:schemaRef ds:uri="http://schemas.microsoft.com/office/infopath/2007/PartnerControls"/>
+    <ds:schemaRef ds:uri="4873beb7-5857-4685-be1f-d57550cc96cc"/>
   </ds:schemaRefs>
 </ds:datastoreItem>
 </file>
</xml_diff>